<commit_message>
Realização de algumas melhorias na gestão de comunicação, risco e âmbito
</commit_message>
<xml_diff>
--- a/Gestão de Projeto/Gestão de Comunicação.docx
+++ b/Gestão de Projeto/Gestão de Comunicação.docx
@@ -722,6 +722,24 @@
             <w:pPr>
               <w:jc w:val="center"/>
               <w:cnfStyle w:val="000000100000" w:firstRow="0" w:lastRow="0" w:firstColumn="0" w:lastColumn="0" w:oddVBand="0" w:evenVBand="0" w:oddHBand="1" w:evenHBand="0" w:firstRowFirstColumn="0" w:firstRowLastColumn="0" w:lastRowFirstColumn="0" w:lastRowLastColumn="0"/>
+            </w:pPr>
+            <w:r>
+              <w:t>git.com/iPark/SoftArqt</w:t>
+            </w:r>
+          </w:p>
+          <w:p>
+            <w:pPr>
+              <w:jc w:val="center"/>
+              <w:cnfStyle w:val="000000100000" w:firstRow="0" w:lastRow="0" w:firstColumn="0" w:lastColumn="0" w:oddVBand="0" w:evenVBand="0" w:oddHBand="1" w:evenHBand="0" w:firstRowFirstColumn="0" w:firstRowLastColumn="0" w:lastRowFirstColumn="0" w:lastRowLastColumn="0"/>
+            </w:pPr>
+            <w:r>
+              <w:t>git.com/iPark/SoftArqt/Logic</w:t>
+            </w:r>
+          </w:p>
+          <w:p>
+            <w:pPr>
+              <w:jc w:val="center"/>
+              <w:cnfStyle w:val="000000100000" w:firstRow="0" w:lastRow="0" w:firstColumn="0" w:lastColumn="0" w:oddVBand="0" w:evenVBand="0" w:oddHBand="1" w:evenHBand="0" w:firstRowFirstColumn="0" w:firstRowLastColumn="0" w:lastRowFirstColumn="0" w:lastRowLastColumn="0"/>
               <w:rPr>
                 <w:lang w:val="en-US"/>
               </w:rPr>
@@ -748,85 +766,7 @@
               <w:rPr>
                 <w:lang w:val="en-US"/>
               </w:rPr>
-              <w:t>SoftArqt</w:t>
-            </w:r>
-          </w:p>
-          <w:p>
-            <w:pPr>
-              <w:jc w:val="center"/>
-              <w:cnfStyle w:val="000000100000" w:firstRow="0" w:lastRow="0" w:firstColumn="0" w:lastColumn="0" w:oddVBand="0" w:evenVBand="0" w:oddHBand="1" w:evenHBand="0" w:firstRowFirstColumn="0" w:firstRowLastColumn="0" w:lastRowFirstColumn="0" w:lastRowLastColumn="0"/>
-              <w:rPr>
-                <w:lang w:val="en-US"/>
-              </w:rPr>
-            </w:pPr>
-            <w:r>
-              <w:rPr>
-                <w:lang w:val="en-US"/>
-              </w:rPr>
-              <w:t>git.</w:t>
-            </w:r>
-            <w:r>
-              <w:rPr>
-                <w:lang w:val="en-US"/>
-              </w:rPr>
-              <w:t>com/iPark</w:t>
-            </w:r>
-            <w:r>
-              <w:rPr>
-                <w:lang w:val="en-US"/>
-              </w:rPr>
-              <w:t>/</w:t>
-            </w:r>
-            <w:r>
-              <w:rPr>
-                <w:lang w:val="en-US"/>
-              </w:rPr>
-              <w:t>SoftArqt</w:t>
-            </w:r>
-            <w:r>
-              <w:rPr>
-                <w:lang w:val="en-US"/>
-              </w:rPr>
-              <w:t>/Logic</w:t>
-            </w:r>
-          </w:p>
-          <w:p>
-            <w:pPr>
-              <w:jc w:val="center"/>
-              <w:cnfStyle w:val="000000100000" w:firstRow="0" w:lastRow="0" w:firstColumn="0" w:lastColumn="0" w:oddVBand="0" w:evenVBand="0" w:oddHBand="1" w:evenHBand="0" w:firstRowFirstColumn="0" w:firstRowLastColumn="0" w:lastRowFirstColumn="0" w:lastRowLastColumn="0"/>
-              <w:rPr>
-                <w:lang w:val="en-US"/>
-              </w:rPr>
-            </w:pPr>
-            <w:r>
-              <w:rPr>
-                <w:lang w:val="en-US"/>
-              </w:rPr>
-              <w:t>git.</w:t>
-            </w:r>
-            <w:r>
-              <w:rPr>
-                <w:lang w:val="en-US"/>
-              </w:rPr>
-              <w:t>com/iPark</w:t>
-            </w:r>
-            <w:r>
-              <w:rPr>
-                <w:lang w:val="en-US"/>
-              </w:rPr>
-              <w:t>/</w:t>
-            </w:r>
-            <w:r>
-              <w:rPr>
-                <w:lang w:val="en-US"/>
-              </w:rPr>
-              <w:t>SoftArqt</w:t>
-            </w:r>
-            <w:r>
-              <w:rPr>
-                <w:lang w:val="en-US"/>
-              </w:rPr>
-              <w:t>/Physical</w:t>
+              <w:t>SoftArqt/Physical</w:t>
             </w:r>
           </w:p>
         </w:tc>
@@ -847,7 +787,7 @@
       </w:tr>
       <w:tr>
         <w:trPr>
-          <w:trHeight w:val="578"/>
+          <w:trHeight w:val="556"/>
         </w:trPr>
         <w:tc>
           <w:tcPr>
@@ -860,7 +800,7 @@
               <w:jc w:val="center"/>
             </w:pPr>
             <w:r>
-              <w:t>Programador</w:t>
+              <w:t>Engenheiro de Sistemas</w:t>
             </w:r>
           </w:p>
         </w:tc>
@@ -874,7 +814,7 @@
               <w:cnfStyle w:val="000000000000" w:firstRow="0" w:lastRow="0" w:firstColumn="0" w:lastColumn="0" w:oddVBand="0" w:evenVBand="0" w:oddHBand="0" w:evenHBand="0" w:firstRowFirstColumn="0" w:firstRowLastColumn="0" w:lastRowFirstColumn="0" w:lastRowLastColumn="0"/>
             </w:pPr>
             <w:r>
-              <w:t>Arquitetura lógica e física, objetivos e requisitos.</w:t>
+              <w:t>Objetivos, requisitos funcionais e não-funcionais, lista de hardware necessário, arquitetura lógica e física.</w:t>
             </w:r>
           </w:p>
         </w:tc>
@@ -888,7 +828,13 @@
               <w:cnfStyle w:val="000000000000" w:firstRow="0" w:lastRow="0" w:firstColumn="0" w:lastColumn="0" w:oddVBand="0" w:evenVBand="0" w:oddHBand="0" w:evenHBand="0" w:firstRowFirstColumn="0" w:firstRowLastColumn="0" w:lastRowFirstColumn="0" w:lastRowLastColumn="0"/>
             </w:pPr>
             <w:r>
-              <w:t>Código fonte, teste unitários, GUI, documentação.</w:t>
+              <w:t>Código de interligação entre o d</w:t>
+            </w:r>
+            <w:r>
+              <w:t>iferente hardware, documentação e</w:t>
+            </w:r>
+            <w:r>
+              <w:t xml:space="preserve"> relatórios de funcionamento do hardware (sensores).</w:t>
             </w:r>
           </w:p>
         </w:tc>
@@ -903,7 +849,7 @@
               <w:cnfStyle w:val="000000000000" w:firstRow="0" w:lastRow="0" w:firstColumn="0" w:lastColumn="0" w:oddVBand="0" w:evenVBand="0" w:oddHBand="0" w:evenHBand="0" w:firstRowFirstColumn="0" w:firstRowLastColumn="0" w:lastRowFirstColumn="0" w:lastRowLastColumn="0"/>
             </w:pPr>
             <w:r>
-              <w:t>GitHub, email.</w:t>
+              <w:t>GitHub, email, telefone.</w:t>
             </w:r>
           </w:p>
         </w:tc>
@@ -918,7 +864,7 @@
               <w:cnfStyle w:val="000000000000" w:firstRow="0" w:lastRow="0" w:firstColumn="0" w:lastColumn="0" w:oddVBand="0" w:evenVBand="0" w:oddHBand="0" w:evenHBand="0" w:firstRowFirstColumn="0" w:firstRowLastColumn="0" w:lastRowFirstColumn="0" w:lastRowLastColumn="0"/>
             </w:pPr>
             <w:r>
-              <w:t>Diária.</w:t>
+              <w:t>Semanalmente.</w:t>
             </w:r>
           </w:p>
         </w:tc>
@@ -931,37 +877,39 @@
             <w:pPr>
               <w:jc w:val="center"/>
               <w:cnfStyle w:val="000000000000" w:firstRow="0" w:lastRow="0" w:firstColumn="0" w:lastColumn="0" w:oddVBand="0" w:evenVBand="0" w:oddHBand="0" w:evenHBand="0" w:firstRowFirstColumn="0" w:firstRowLastColumn="0" w:lastRowFirstColumn="0" w:lastRowLastColumn="0"/>
+              <w:rPr>
+                <w:lang w:val="en-US"/>
+              </w:rPr>
+            </w:pPr>
+            <w:r>
+              <w:rPr>
+                <w:lang w:val="en-US"/>
+              </w:rPr>
+              <w:t>git.com/iPark</w:t>
+            </w:r>
+            <w:r>
+              <w:rPr>
+                <w:lang w:val="en-US"/>
+              </w:rPr>
+              <w:t>/</w:t>
+            </w:r>
+            <w:r>
+              <w:rPr>
+                <w:lang w:val="en-US"/>
+              </w:rPr>
+              <w:t>Systems/Reports</w:t>
+            </w:r>
+          </w:p>
+          <w:p>
+            <w:pPr>
+              <w:jc w:val="center"/>
+              <w:cnfStyle w:val="000000000000" w:firstRow="0" w:lastRow="0" w:firstColumn="0" w:lastColumn="0" w:oddVBand="0" w:evenVBand="0" w:oddHBand="0" w:evenHBand="0" w:firstRowFirstColumn="0" w:firstRowLastColumn="0" w:lastRowFirstColumn="0" w:lastRowLastColumn="0"/>
             </w:pPr>
             <w:r>
               <w:t>git.com/iPark/Code</w:t>
             </w:r>
-          </w:p>
-          <w:p>
-            <w:pPr>
-              <w:jc w:val="center"/>
-              <w:cnfStyle w:val="000000000000" w:firstRow="0" w:lastRow="0" w:firstColumn="0" w:lastColumn="0" w:oddVBand="0" w:evenVBand="0" w:oddHBand="0" w:evenHBand="0" w:firstRowFirstColumn="0" w:firstRowLastColumn="0" w:lastRowFirstColumn="0" w:lastRowLastColumn="0"/>
-            </w:pPr>
-            <w:r>
-              <w:t>git.com/iPark/Code/Unitests</w:t>
-            </w:r>
-          </w:p>
-          <w:p>
-            <w:pPr>
-              <w:jc w:val="center"/>
-              <w:cnfStyle w:val="000000000000" w:firstRow="0" w:lastRow="0" w:firstColumn="0" w:lastColumn="0" w:oddVBand="0" w:evenVBand="0" w:oddHBand="0" w:evenHBand="0" w:firstRowFirstColumn="0" w:firstRowLastColumn="0" w:lastRowFirstColumn="0" w:lastRowLastColumn="0"/>
-            </w:pPr>
-            <w:r>
-              <w:t>git.com/iPark/Code/SrcCode</w:t>
-            </w:r>
-          </w:p>
-          <w:p>
-            <w:pPr>
-              <w:jc w:val="center"/>
-              <w:cnfStyle w:val="000000000000" w:firstRow="0" w:lastRow="0" w:firstColumn="0" w:lastColumn="0" w:oddVBand="0" w:evenVBand="0" w:oddHBand="0" w:evenHBand="0" w:firstRowFirstColumn="0" w:firstRowLastColumn="0" w:lastRowFirstColumn="0" w:lastRowLastColumn="0"/>
-            </w:pPr>
-            <w:r>
-              <w:t>git.com/iPark/Code/GUI</w:t>
-            </w:r>
+            <w:bookmarkStart w:id="0" w:name="_GoBack"/>
+            <w:bookmarkEnd w:id="0"/>
           </w:p>
         </w:tc>
         <w:tc>
@@ -972,6 +920,9 @@
           <w:p>
             <w:pPr>
               <w:cnfStyle w:val="000000000000" w:firstRow="0" w:lastRow="0" w:firstColumn="0" w:lastColumn="0" w:oddVBand="0" w:evenVBand="0" w:oddHBand="0" w:evenHBand="0" w:firstRowFirstColumn="0" w:firstRowLastColumn="0" w:lastRowFirstColumn="0" w:lastRowLastColumn="0"/>
+              <w:rPr>
+                <w:lang w:val="en-US"/>
+              </w:rPr>
             </w:pPr>
           </w:p>
         </w:tc>
@@ -992,7 +943,8 @@
               <w:jc w:val="center"/>
             </w:pPr>
             <w:r>
-              <w:t>Equipa de testes</w:t>
+              <w:lastRenderedPageBreak/>
+              <w:t>Programador</w:t>
             </w:r>
           </w:p>
         </w:tc>
@@ -1006,7 +958,7 @@
               <w:cnfStyle w:val="000000100000" w:firstRow="0" w:lastRow="0" w:firstColumn="0" w:lastColumn="0" w:oddVBand="0" w:evenVBand="0" w:oddHBand="1" w:evenHBand="0" w:firstRowFirstColumn="0" w:firstRowLastColumn="0" w:lastRowFirstColumn="0" w:lastRowLastColumn="0"/>
             </w:pPr>
             <w:r>
-              <w:t>Código, testes unitários, GUI, documentação e objetivos.</w:t>
+              <w:t>Arquitetura lógica e física, objetivos e requisitos.</w:t>
             </w:r>
           </w:p>
         </w:tc>
@@ -1020,7 +972,7 @@
               <w:cnfStyle w:val="000000100000" w:firstRow="0" w:lastRow="0" w:firstColumn="0" w:lastColumn="0" w:oddVBand="0" w:evenVBand="0" w:oddHBand="1" w:evenHBand="0" w:firstRowFirstColumn="0" w:firstRowLastColumn="0" w:lastRowFirstColumn="0" w:lastRowLastColumn="0"/>
             </w:pPr>
             <w:r>
-              <w:t>Criação e realização de cenários de teste.</w:t>
+              <w:t>Código fonte, teste unitários, GUI, documentação.</w:t>
             </w:r>
           </w:p>
         </w:tc>
@@ -1050,7 +1002,7 @@
               <w:cnfStyle w:val="000000100000" w:firstRow="0" w:lastRow="0" w:firstColumn="0" w:lastColumn="0" w:oddVBand="0" w:evenVBand="0" w:oddHBand="1" w:evenHBand="0" w:firstRowFirstColumn="0" w:firstRowLastColumn="0" w:lastRowFirstColumn="0" w:lastRowLastColumn="0"/>
             </w:pPr>
             <w:r>
-              <w:t>Semanalmente.</w:t>
+              <w:t>Diária.</w:t>
             </w:r>
           </w:p>
         </w:tc>
@@ -1065,10 +1017,34 @@
               <w:cnfStyle w:val="000000100000" w:firstRow="0" w:lastRow="0" w:firstColumn="0" w:lastColumn="0" w:oddVBand="0" w:evenVBand="0" w:oddHBand="1" w:evenHBand="0" w:firstRowFirstColumn="0" w:firstRowLastColumn="0" w:lastRowFirstColumn="0" w:lastRowLastColumn="0"/>
             </w:pPr>
             <w:r>
-              <w:t>git.com/iPark/</w:t>
-            </w:r>
-            <w:r>
-              <w:t>Tests</w:t>
+              <w:t>git.com/iPark/Code</w:t>
+            </w:r>
+          </w:p>
+          <w:p>
+            <w:pPr>
+              <w:jc w:val="center"/>
+              <w:cnfStyle w:val="000000100000" w:firstRow="0" w:lastRow="0" w:firstColumn="0" w:lastColumn="0" w:oddVBand="0" w:evenVBand="0" w:oddHBand="1" w:evenHBand="0" w:firstRowFirstColumn="0" w:firstRowLastColumn="0" w:lastRowFirstColumn="0" w:lastRowLastColumn="0"/>
+            </w:pPr>
+            <w:r>
+              <w:t>git.com/iPark/Code/Unitests</w:t>
+            </w:r>
+          </w:p>
+          <w:p>
+            <w:pPr>
+              <w:jc w:val="center"/>
+              <w:cnfStyle w:val="000000100000" w:firstRow="0" w:lastRow="0" w:firstColumn="0" w:lastColumn="0" w:oddVBand="0" w:evenVBand="0" w:oddHBand="1" w:evenHBand="0" w:firstRowFirstColumn="0" w:firstRowLastColumn="0" w:lastRowFirstColumn="0" w:lastRowLastColumn="0"/>
+            </w:pPr>
+            <w:r>
+              <w:t>git.com/iPark/Code/SrcCode</w:t>
+            </w:r>
+          </w:p>
+          <w:p>
+            <w:pPr>
+              <w:jc w:val="center"/>
+              <w:cnfStyle w:val="000000100000" w:firstRow="0" w:lastRow="0" w:firstColumn="0" w:lastColumn="0" w:oddVBand="0" w:evenVBand="0" w:oddHBand="1" w:evenHBand="0" w:firstRowFirstColumn="0" w:firstRowLastColumn="0" w:lastRowFirstColumn="0" w:lastRowLastColumn="0"/>
+            </w:pPr>
+            <w:r>
+              <w:t>git.com/iPark/Code/GUI</w:t>
             </w:r>
           </w:p>
         </w:tc>
@@ -1099,8 +1075,7 @@
               <w:jc w:val="center"/>
             </w:pPr>
             <w:r>
-              <w:lastRenderedPageBreak/>
-              <w:t>Equipa criativa do projeto</w:t>
+              <w:t>Equipa de testes</w:t>
             </w:r>
           </w:p>
         </w:tc>
@@ -1114,6 +1089,114 @@
               <w:cnfStyle w:val="000000000000" w:firstRow="0" w:lastRow="0" w:firstColumn="0" w:lastColumn="0" w:oddVBand="0" w:evenVBand="0" w:oddHBand="0" w:evenHBand="0" w:firstRowFirstColumn="0" w:firstRowLastColumn="0" w:lastRowFirstColumn="0" w:lastRowLastColumn="0"/>
             </w:pPr>
             <w:r>
+              <w:t>Código, testes unitários, GUI, documentação e objetivos.</w:t>
+            </w:r>
+          </w:p>
+        </w:tc>
+        <w:tc>
+          <w:tcPr>
+            <w:tcW w:w="2027" w:type="dxa"/>
+            <w:vAlign w:val="center"/>
+          </w:tcPr>
+          <w:p>
+            <w:pPr>
+              <w:cnfStyle w:val="000000000000" w:firstRow="0" w:lastRow="0" w:firstColumn="0" w:lastColumn="0" w:oddVBand="0" w:evenVBand="0" w:oddHBand="0" w:evenHBand="0" w:firstRowFirstColumn="0" w:firstRowLastColumn="0" w:lastRowFirstColumn="0" w:lastRowLastColumn="0"/>
+            </w:pPr>
+            <w:r>
+              <w:t>Criação e realização de cenários de teste.</w:t>
+            </w:r>
+          </w:p>
+        </w:tc>
+        <w:tc>
+          <w:tcPr>
+            <w:tcW w:w="1879" w:type="dxa"/>
+            <w:vAlign w:val="center"/>
+          </w:tcPr>
+          <w:p>
+            <w:pPr>
+              <w:jc w:val="center"/>
+              <w:cnfStyle w:val="000000000000" w:firstRow="0" w:lastRow="0" w:firstColumn="0" w:lastColumn="0" w:oddVBand="0" w:evenVBand="0" w:oddHBand="0" w:evenHBand="0" w:firstRowFirstColumn="0" w:firstRowLastColumn="0" w:lastRowFirstColumn="0" w:lastRowLastColumn="0"/>
+            </w:pPr>
+            <w:r>
+              <w:t>GitHub, email.</w:t>
+            </w:r>
+          </w:p>
+        </w:tc>
+        <w:tc>
+          <w:tcPr>
+            <w:tcW w:w="2031" w:type="dxa"/>
+            <w:vAlign w:val="center"/>
+          </w:tcPr>
+          <w:p>
+            <w:pPr>
+              <w:jc w:val="center"/>
+              <w:cnfStyle w:val="000000000000" w:firstRow="0" w:lastRow="0" w:firstColumn="0" w:lastColumn="0" w:oddVBand="0" w:evenVBand="0" w:oddHBand="0" w:evenHBand="0" w:firstRowFirstColumn="0" w:firstRowLastColumn="0" w:lastRowFirstColumn="0" w:lastRowLastColumn="0"/>
+            </w:pPr>
+            <w:r>
+              <w:t>Semanalmente.</w:t>
+            </w:r>
+          </w:p>
+        </w:tc>
+        <w:tc>
+          <w:tcPr>
+            <w:tcW w:w="3340" w:type="dxa"/>
+            <w:vAlign w:val="center"/>
+          </w:tcPr>
+          <w:p>
+            <w:pPr>
+              <w:jc w:val="center"/>
+              <w:cnfStyle w:val="000000000000" w:firstRow="0" w:lastRow="0" w:firstColumn="0" w:lastColumn="0" w:oddVBand="0" w:evenVBand="0" w:oddHBand="0" w:evenHBand="0" w:firstRowFirstColumn="0" w:firstRowLastColumn="0" w:lastRowFirstColumn="0" w:lastRowLastColumn="0"/>
+            </w:pPr>
+            <w:r>
+              <w:t>git.com/iPark/</w:t>
+            </w:r>
+            <w:r>
+              <w:t>Tests</w:t>
+            </w:r>
+          </w:p>
+        </w:tc>
+        <w:tc>
+          <w:tcPr>
+            <w:tcW w:w="2065" w:type="dxa"/>
+            <w:vAlign w:val="center"/>
+          </w:tcPr>
+          <w:p>
+            <w:pPr>
+              <w:cnfStyle w:val="000000000000" w:firstRow="0" w:lastRow="0" w:firstColumn="0" w:lastColumn="0" w:oddVBand="0" w:evenVBand="0" w:oddHBand="0" w:evenHBand="0" w:firstRowFirstColumn="0" w:firstRowLastColumn="0" w:lastRowFirstColumn="0" w:lastRowLastColumn="0"/>
+            </w:pPr>
+          </w:p>
+        </w:tc>
+      </w:tr>
+      <w:tr>
+        <w:trPr>
+          <w:cnfStyle w:val="000000100000" w:firstRow="0" w:lastRow="0" w:firstColumn="0" w:lastColumn="0" w:oddVBand="0" w:evenVBand="0" w:oddHBand="1" w:evenHBand="0" w:firstRowFirstColumn="0" w:firstRowLastColumn="0" w:lastRowFirstColumn="0" w:lastRowLastColumn="0"/>
+          <w:trHeight w:val="578"/>
+        </w:trPr>
+        <w:tc>
+          <w:tcPr>
+            <w:cnfStyle w:val="001000000000" w:firstRow="0" w:lastRow="0" w:firstColumn="1" w:lastColumn="0" w:oddVBand="0" w:evenVBand="0" w:oddHBand="0" w:evenHBand="0" w:firstRowFirstColumn="0" w:firstRowLastColumn="0" w:lastRowFirstColumn="0" w:lastRowLastColumn="0"/>
+            <w:tcW w:w="2027" w:type="dxa"/>
+            <w:vAlign w:val="center"/>
+          </w:tcPr>
+          <w:p>
+            <w:pPr>
+              <w:jc w:val="center"/>
+            </w:pPr>
+            <w:r>
+              <w:t xml:space="preserve">Equipa criativa </w:t>
+            </w:r>
+          </w:p>
+        </w:tc>
+        <w:tc>
+          <w:tcPr>
+            <w:tcW w:w="2029" w:type="dxa"/>
+            <w:vAlign w:val="center"/>
+          </w:tcPr>
+          <w:p>
+            <w:pPr>
+              <w:cnfStyle w:val="000000100000" w:firstRow="0" w:lastRow="0" w:firstColumn="0" w:lastColumn="0" w:oddVBand="0" w:evenVBand="0" w:oddHBand="1" w:evenHBand="0" w:firstRowFirstColumn="0" w:firstRowLastColumn="0" w:lastRowFirstColumn="0" w:lastRowLastColumn="0"/>
+            </w:pPr>
+            <w:r>
               <w:t>Objetivos, requisitos, GUI e arquitetura lógica.</w:t>
             </w:r>
           </w:p>
@@ -1125,7 +1208,7 @@
           </w:tcPr>
           <w:p>
             <w:pPr>
-              <w:cnfStyle w:val="000000000000" w:firstRow="0" w:lastRow="0" w:firstColumn="0" w:lastColumn="0" w:oddVBand="0" w:evenVBand="0" w:oddHBand="0" w:evenHBand="0" w:firstRowFirstColumn="0" w:firstRowLastColumn="0" w:lastRowFirstColumn="0" w:lastRowLastColumn="0"/>
+              <w:cnfStyle w:val="000000100000" w:firstRow="0" w:lastRow="0" w:firstColumn="0" w:lastColumn="0" w:oddVBand="0" w:evenVBand="0" w:oddHBand="1" w:evenHBand="0" w:firstRowFirstColumn="0" w:firstRowLastColumn="0" w:lastRowFirstColumn="0" w:lastRowLastColumn="0"/>
             </w:pPr>
             <w:r>
               <w:t>Tutoriais e vídeos interativos.</w:t>
@@ -1140,7 +1223,7 @@
           <w:p>
             <w:pPr>
               <w:jc w:val="center"/>
-              <w:cnfStyle w:val="000000000000" w:firstRow="0" w:lastRow="0" w:firstColumn="0" w:lastColumn="0" w:oddVBand="0" w:evenVBand="0" w:oddHBand="0" w:evenHBand="0" w:firstRowFirstColumn="0" w:firstRowLastColumn="0" w:lastRowFirstColumn="0" w:lastRowLastColumn="0"/>
+              <w:cnfStyle w:val="000000100000" w:firstRow="0" w:lastRow="0" w:firstColumn="0" w:lastColumn="0" w:oddVBand="0" w:evenVBand="0" w:oddHBand="1" w:evenHBand="0" w:firstRowFirstColumn="0" w:firstRowLastColumn="0" w:lastRowFirstColumn="0" w:lastRowLastColumn="0"/>
             </w:pPr>
             <w:r>
               <w:t>GitHub, email.</w:t>
@@ -1155,7 +1238,7 @@
           <w:p>
             <w:pPr>
               <w:jc w:val="center"/>
-              <w:cnfStyle w:val="000000000000" w:firstRow="0" w:lastRow="0" w:firstColumn="0" w:lastColumn="0" w:oddVBand="0" w:evenVBand="0" w:oddHBand="0" w:evenHBand="0" w:firstRowFirstColumn="0" w:firstRowLastColumn="0" w:lastRowFirstColumn="0" w:lastRowLastColumn="0"/>
+              <w:cnfStyle w:val="000000100000" w:firstRow="0" w:lastRow="0" w:firstColumn="0" w:lastColumn="0" w:oddVBand="0" w:evenVBand="0" w:oddHBand="1" w:evenHBand="0" w:firstRowFirstColumn="0" w:firstRowLastColumn="0" w:lastRowFirstColumn="0" w:lastRowLastColumn="0"/>
             </w:pPr>
             <w:r>
               <w:t>Quinzenal.</w:t>
@@ -1170,7 +1253,7 @@
           <w:p>
             <w:pPr>
               <w:jc w:val="center"/>
-              <w:cnfStyle w:val="000000000000" w:firstRow="0" w:lastRow="0" w:firstColumn="0" w:lastColumn="0" w:oddVBand="0" w:evenVBand="0" w:oddHBand="0" w:evenHBand="0" w:firstRowFirstColumn="0" w:firstRowLastColumn="0" w:lastRowFirstColumn="0" w:lastRowLastColumn="0"/>
+              <w:cnfStyle w:val="000000100000" w:firstRow="0" w:lastRow="0" w:firstColumn="0" w:lastColumn="0" w:oddVBand="0" w:evenVBand="0" w:oddHBand="1" w:evenHBand="0" w:firstRowFirstColumn="0" w:firstRowLastColumn="0" w:lastRowFirstColumn="0" w:lastRowLastColumn="0"/>
             </w:pPr>
             <w:r>
               <w:t>git.com/iPark/</w:t>
@@ -1187,11 +1270,166 @@
           </w:tcPr>
           <w:p>
             <w:pPr>
-              <w:cnfStyle w:val="000000000000" w:firstRow="0" w:lastRow="0" w:firstColumn="0" w:lastColumn="0" w:oddVBand="0" w:evenVBand="0" w:oddHBand="0" w:evenHBand="0" w:firstRowFirstColumn="0" w:firstRowLastColumn="0" w:lastRowFirstColumn="0" w:lastRowLastColumn="0"/>
+              <w:cnfStyle w:val="000000100000" w:firstRow="0" w:lastRow="0" w:firstColumn="0" w:lastColumn="0" w:oddVBand="0" w:evenVBand="0" w:oddHBand="1" w:evenHBand="0" w:firstRowFirstColumn="0" w:firstRowLastColumn="0" w:lastRowFirstColumn="0" w:lastRowLastColumn="0"/>
             </w:pPr>
             <w:r>
               <w:t>Realizado na fase terminal do projeto.</w:t>
             </w:r>
+          </w:p>
+        </w:tc>
+      </w:tr>
+      <w:tr>
+        <w:trPr>
+          <w:trHeight w:val="572"/>
+        </w:trPr>
+        <w:tc>
+          <w:tcPr>
+            <w:cnfStyle w:val="001000000000" w:firstRow="0" w:lastRow="0" w:firstColumn="1" w:lastColumn="0" w:oddVBand="0" w:evenVBand="0" w:oddHBand="0" w:evenHBand="0" w:firstRowFirstColumn="0" w:firstRowLastColumn="0" w:lastRowFirstColumn="0" w:lastRowLastColumn="0"/>
+            <w:tcW w:w="2027" w:type="dxa"/>
+            <w:vAlign w:val="center"/>
+          </w:tcPr>
+          <w:p>
+            <w:pPr>
+              <w:jc w:val="center"/>
+            </w:pPr>
+            <w:r>
+              <w:t>Analista</w:t>
+            </w:r>
+            <w:r>
+              <w:t xml:space="preserve"> de Software</w:t>
+            </w:r>
+          </w:p>
+        </w:tc>
+        <w:tc>
+          <w:tcPr>
+            <w:tcW w:w="2029" w:type="dxa"/>
+            <w:vAlign w:val="center"/>
+          </w:tcPr>
+          <w:p>
+            <w:pPr>
+              <w:cnfStyle w:val="000000000000" w:firstRow="0" w:lastRow="0" w:firstColumn="0" w:lastColumn="0" w:oddVBand="0" w:evenVBand="0" w:oddHBand="0" w:evenHBand="0" w:firstRowFirstColumn="0" w:firstRowLastColumn="0" w:lastRowFirstColumn="0" w:lastRowLastColumn="0"/>
+            </w:pPr>
+            <w:r>
+              <w:t>Testes, código fonte, arquitetura lógica e física, objetivos, requisitos e documentação.</w:t>
+            </w:r>
+          </w:p>
+        </w:tc>
+        <w:tc>
+          <w:tcPr>
+            <w:tcW w:w="2027" w:type="dxa"/>
+            <w:vAlign w:val="center"/>
+          </w:tcPr>
+          <w:p>
+            <w:pPr>
+              <w:cnfStyle w:val="000000000000" w:firstRow="0" w:lastRow="0" w:firstColumn="0" w:lastColumn="0" w:oddVBand="0" w:evenVBand="0" w:oddHBand="0" w:evenHBand="0" w:firstRowFirstColumn="0" w:firstRowLastColumn="0" w:lastRowFirstColumn="0" w:lastRowLastColumn="0"/>
+            </w:pPr>
+            <w:r>
+              <w:t>Revisão do desempenho e dos requisitos. Auditoria do projeto.</w:t>
+            </w:r>
+          </w:p>
+        </w:tc>
+        <w:tc>
+          <w:tcPr>
+            <w:tcW w:w="1879" w:type="dxa"/>
+            <w:vAlign w:val="center"/>
+          </w:tcPr>
+          <w:p>
+            <w:pPr>
+              <w:jc w:val="center"/>
+              <w:cnfStyle w:val="000000000000" w:firstRow="0" w:lastRow="0" w:firstColumn="0" w:lastColumn="0" w:oddVBand="0" w:evenVBand="0" w:oddHBand="0" w:evenHBand="0" w:firstRowFirstColumn="0" w:firstRowLastColumn="0" w:lastRowFirstColumn="0" w:lastRowLastColumn="0"/>
+            </w:pPr>
+            <w:r>
+              <w:t>GitHub, email, telefone.</w:t>
+            </w:r>
+          </w:p>
+        </w:tc>
+        <w:tc>
+          <w:tcPr>
+            <w:tcW w:w="2031" w:type="dxa"/>
+            <w:vAlign w:val="center"/>
+          </w:tcPr>
+          <w:p>
+            <w:pPr>
+              <w:jc w:val="center"/>
+              <w:cnfStyle w:val="000000000000" w:firstRow="0" w:lastRow="0" w:firstColumn="0" w:lastColumn="0" w:oddVBand="0" w:evenVBand="0" w:oddHBand="0" w:evenHBand="0" w:firstRowFirstColumn="0" w:firstRowLastColumn="0" w:lastRowFirstColumn="0" w:lastRowLastColumn="0"/>
+            </w:pPr>
+            <w:r>
+              <w:t>Semanalmente</w:t>
+            </w:r>
+          </w:p>
+        </w:tc>
+        <w:tc>
+          <w:tcPr>
+            <w:tcW w:w="3340" w:type="dxa"/>
+            <w:vAlign w:val="center"/>
+          </w:tcPr>
+          <w:p>
+            <w:pPr>
+              <w:jc w:val="center"/>
+              <w:cnfStyle w:val="000000000000" w:firstRow="0" w:lastRow="0" w:firstColumn="0" w:lastColumn="0" w:oddVBand="0" w:evenVBand="0" w:oddHBand="0" w:evenHBand="0" w:firstRowFirstColumn="0" w:firstRowLastColumn="0" w:lastRowFirstColumn="0" w:lastRowLastColumn="0"/>
+              <w:rPr>
+                <w:lang w:val="en-US"/>
+              </w:rPr>
+            </w:pPr>
+            <w:r>
+              <w:rPr>
+                <w:lang w:val="en-US"/>
+              </w:rPr>
+              <w:t>git.com/iPark/</w:t>
+            </w:r>
+            <w:r>
+              <w:rPr>
+                <w:lang w:val="en-US"/>
+              </w:rPr>
+              <w:t>SWAnalys/</w:t>
+            </w:r>
+            <w:r>
+              <w:rPr>
+                <w:lang w:val="en-US"/>
+              </w:rPr>
+              <w:t>Analysis</w:t>
+            </w:r>
+          </w:p>
+          <w:p>
+            <w:pPr>
+              <w:jc w:val="center"/>
+              <w:cnfStyle w:val="000000000000" w:firstRow="0" w:lastRow="0" w:firstColumn="0" w:lastColumn="0" w:oddVBand="0" w:evenVBand="0" w:oddHBand="0" w:evenHBand="0" w:firstRowFirstColumn="0" w:firstRowLastColumn="0" w:lastRowFirstColumn="0" w:lastRowLastColumn="0"/>
+              <w:rPr>
+                <w:lang w:val="en-US"/>
+              </w:rPr>
+            </w:pPr>
+            <w:r>
+              <w:rPr>
+                <w:lang w:val="en-US"/>
+              </w:rPr>
+              <w:t>git.com/iPark/</w:t>
+            </w:r>
+            <w:r>
+              <w:rPr>
+                <w:lang w:val="en-US"/>
+              </w:rPr>
+              <w:t>SWAnalys/</w:t>
+            </w:r>
+            <w:r>
+              <w:rPr>
+                <w:lang w:val="en-US"/>
+              </w:rPr>
+              <w:t>Reports</w:t>
+            </w:r>
+          </w:p>
+        </w:tc>
+        <w:tc>
+          <w:tcPr>
+            <w:tcW w:w="2065" w:type="dxa"/>
+            <w:vAlign w:val="center"/>
+          </w:tcPr>
+          <w:p>
+            <w:pPr>
+              <w:cnfStyle w:val="000000000000" w:firstRow="0" w:lastRow="0" w:firstColumn="0" w:lastColumn="0" w:oddVBand="0" w:evenVBand="0" w:oddHBand="0" w:evenHBand="0" w:firstRowFirstColumn="0" w:firstRowLastColumn="0" w:lastRowFirstColumn="0" w:lastRowLastColumn="0"/>
+              <w:rPr>
+                <w:lang w:val="en-US"/>
+              </w:rPr>
+            </w:pPr>
           </w:p>
         </w:tc>
       </w:tr>
@@ -1211,7 +1449,7 @@
               <w:jc w:val="center"/>
             </w:pPr>
             <w:r>
-              <w:t>Analista</w:t>
+              <w:t>Analista Financeiro</w:t>
             </w:r>
           </w:p>
         </w:tc>
@@ -1225,7 +1463,49 @@
               <w:cnfStyle w:val="000000100000" w:firstRow="0" w:lastRow="0" w:firstColumn="0" w:lastColumn="0" w:oddVBand="0" w:evenVBand="0" w:oddHBand="1" w:evenHBand="0" w:firstRowFirstColumn="0" w:firstRowLastColumn="0" w:lastRowFirstColumn="0" w:lastRowLastColumn="0"/>
             </w:pPr>
             <w:r>
-              <w:t>Testes, código fonte, arquitetura lógica e física, objetivos, requisitos e documentação.</w:t>
+              <w:t>L</w:t>
+            </w:r>
+            <w:r>
+              <w:t>ista de a</w:t>
+            </w:r>
+            <w:r>
+              <w:t>tividades e respetivas durações</w:t>
+            </w:r>
+            <w:r>
+              <w:t xml:space="preserve">, </w:t>
+            </w:r>
+            <w:r>
+              <w:t xml:space="preserve">lista de </w:t>
+            </w:r>
+            <w:r>
+              <w:t>recursos</w:t>
+            </w:r>
+            <w:r>
+              <w:t xml:space="preserve"> e respetivos orçamentos, </w:t>
+            </w:r>
+            <w:r>
+              <w:t xml:space="preserve">lista de compras, </w:t>
+            </w:r>
+            <w:r>
+              <w:t>orçamentação</w:t>
+            </w:r>
+            <w:r>
+              <w:t xml:space="preserve"> do projeto</w:t>
+            </w:r>
+            <w:r>
+              <w:t xml:space="preserve"> e lista das </w:t>
+            </w:r>
+            <w:r>
+              <w:t>equipa</w:t>
+            </w:r>
+            <w:r>
+              <w:t>s</w:t>
+            </w:r>
+            <w:r>
+              <w:t xml:space="preserve"> </w:t>
+            </w:r>
+            <w:r>
+              <w:t>de trabalho.</w:t>
             </w:r>
           </w:p>
         </w:tc>
@@ -1239,7 +1519,15 @@
               <w:cnfStyle w:val="000000100000" w:firstRow="0" w:lastRow="0" w:firstColumn="0" w:lastColumn="0" w:oddVBand="0" w:evenVBand="0" w:oddHBand="1" w:evenHBand="0" w:firstRowFirstColumn="0" w:firstRowLastColumn="0" w:lastRowFirstColumn="0" w:lastRowLastColumn="0"/>
             </w:pPr>
             <w:r>
-              <w:t>Revisão do desempenho e dos requisitos. Auditoria do projeto.</w:t>
+              <w:t>Relatórios financeiros, revisão de orçamentos, revisão do plano de custos.</w:t>
+            </w:r>
+          </w:p>
+          <w:p>
+            <w:pPr>
+              <w:cnfStyle w:val="000000100000" w:firstRow="0" w:lastRow="0" w:firstColumn="0" w:lastColumn="0" w:oddVBand="0" w:evenVBand="0" w:oddHBand="1" w:evenHBand="0" w:firstRowFirstColumn="0" w:firstRowLastColumn="0" w:lastRowFirstColumn="0" w:lastRowLastColumn="0"/>
+            </w:pPr>
+            <w:r>
+              <w:t>Auditoria financeira.</w:t>
             </w:r>
           </w:p>
         </w:tc>
@@ -1269,7 +1557,7 @@
               <w:cnfStyle w:val="000000100000" w:firstRow="0" w:lastRow="0" w:firstColumn="0" w:lastColumn="0" w:oddVBand="0" w:evenVBand="0" w:oddHBand="1" w:evenHBand="0" w:firstRowFirstColumn="0" w:firstRowLastColumn="0" w:lastRowFirstColumn="0" w:lastRowLastColumn="0"/>
             </w:pPr>
             <w:r>
-              <w:t>Semanalmente</w:t>
+              <w:t>Quinzenal.</w:t>
             </w:r>
           </w:p>
         </w:tc>
@@ -1282,11 +1570,32 @@
             <w:pPr>
               <w:jc w:val="center"/>
               <w:cnfStyle w:val="000000100000" w:firstRow="0" w:lastRow="0" w:firstColumn="0" w:lastColumn="0" w:oddVBand="0" w:evenVBand="0" w:oddHBand="1" w:evenHBand="0" w:firstRowFirstColumn="0" w:firstRowLastColumn="0" w:lastRowFirstColumn="0" w:lastRowLastColumn="0"/>
-            </w:pPr>
-            <w:r>
+              <w:rPr>
+                <w:lang w:val="en-US"/>
+              </w:rPr>
+            </w:pPr>
+            <w:r>
+              <w:rPr>
+                <w:lang w:val="en-US"/>
+              </w:rPr>
               <w:t>git.com/iPark/</w:t>
             </w:r>
             <w:r>
+              <w:rPr>
+                <w:lang w:val="en-US"/>
+              </w:rPr>
+              <w:t>BusiAnalys</w:t>
+            </w:r>
+            <w:r>
+              <w:rPr>
+                <w:lang w:val="en-US"/>
+              </w:rPr>
+              <w:t>/</w:t>
+            </w:r>
+            <w:r>
+              <w:rPr>
+                <w:lang w:val="en-US"/>
+              </w:rPr>
               <w:t>Analysis</w:t>
             </w:r>
           </w:p>
@@ -1294,9 +1603,27 @@
             <w:pPr>
               <w:jc w:val="center"/>
               <w:cnfStyle w:val="000000100000" w:firstRow="0" w:lastRow="0" w:firstColumn="0" w:lastColumn="0" w:oddVBand="0" w:evenVBand="0" w:oddHBand="1" w:evenHBand="0" w:firstRowFirstColumn="0" w:firstRowLastColumn="0" w:lastRowFirstColumn="0" w:lastRowLastColumn="0"/>
-            </w:pPr>
-            <w:r>
-              <w:t>git.com/iPark/Reports</w:t>
+              <w:rPr>
+                <w:lang w:val="en-US"/>
+              </w:rPr>
+            </w:pPr>
+            <w:r>
+              <w:rPr>
+                <w:lang w:val="en-US"/>
+              </w:rPr>
+              <w:t>git.com/iPark/</w:t>
+            </w:r>
+            <w:r>
+              <w:rPr>
+                <w:lang w:val="en-US"/>
+              </w:rPr>
+              <w:t>BusiAnalys/</w:t>
+            </w:r>
+            <w:r>
+              <w:rPr>
+                <w:lang w:val="en-US"/>
+              </w:rPr>
+              <w:t>Reports</w:t>
             </w:r>
           </w:p>
         </w:tc>
@@ -1309,6 +1636,15 @@
             <w:pPr>
               <w:cnfStyle w:val="000000100000" w:firstRow="0" w:lastRow="0" w:firstColumn="0" w:lastColumn="0" w:oddVBand="0" w:evenVBand="0" w:oddHBand="1" w:evenHBand="0" w:firstRowFirstColumn="0" w:firstRowLastColumn="0" w:lastRowFirstColumn="0" w:lastRowLastColumn="0"/>
             </w:pPr>
+            <w:r>
+              <w:t xml:space="preserve">Numa fase </w:t>
+            </w:r>
+            <w:r>
+              <w:t>terminal</w:t>
+            </w:r>
+            <w:r>
+              <w:t xml:space="preserve"> do projeto a periodicidade é maior (semanalmente).</w:t>
+            </w:r>
           </w:p>
         </w:tc>
       </w:tr>
@@ -1398,18 +1734,6 @@
             <w:pPr>
               <w:jc w:val="center"/>
               <w:cnfStyle w:val="000000000000" w:firstRow="0" w:lastRow="0" w:firstColumn="0" w:lastColumn="0" w:oddVBand="0" w:evenVBand="0" w:oddHBand="0" w:evenHBand="0" w:firstRowFirstColumn="0" w:firstRowLastColumn="0" w:lastRowFirstColumn="0" w:lastRowLastColumn="0"/>
-            </w:pPr>
-            <w:r>
-              <w:t>git.com/iPark/</w:t>
-            </w:r>
-            <w:r>
-              <w:t>Marketing</w:t>
-            </w:r>
-          </w:p>
-          <w:p>
-            <w:pPr>
-              <w:jc w:val="center"/>
-              <w:cnfStyle w:val="000000000000" w:firstRow="0" w:lastRow="0" w:firstColumn="0" w:lastColumn="0" w:oddVBand="0" w:evenVBand="0" w:oddHBand="0" w:evenHBand="0" w:firstRowFirstColumn="0" w:firstRowLastColumn="0" w:lastRowFirstColumn="0" w:lastRowLastColumn="0"/>
               <w:rPr>
                 <w:lang w:val="en-US"/>
               </w:rPr>
@@ -1420,11 +1744,20 @@
               </w:rPr>
               <w:t>git.com/iPark/Marketing</w:t>
             </w:r>
-            <w:r>
-              <w:rPr>
-                <w:lang w:val="en-US"/>
-              </w:rPr>
-              <w:t>/</w:t>
+          </w:p>
+          <w:p>
+            <w:pPr>
+              <w:jc w:val="center"/>
+              <w:cnfStyle w:val="000000000000" w:firstRow="0" w:lastRow="0" w:firstColumn="0" w:lastColumn="0" w:oddVBand="0" w:evenVBand="0" w:oddHBand="0" w:evenHBand="0" w:firstRowFirstColumn="0" w:firstRowLastColumn="0" w:lastRowFirstColumn="0" w:lastRowLastColumn="0"/>
+              <w:rPr>
+                <w:lang w:val="en-US"/>
+              </w:rPr>
+            </w:pPr>
+            <w:r>
+              <w:rPr>
+                <w:lang w:val="en-US"/>
+              </w:rPr>
+              <w:t>git.com/iPark/Marketing/</w:t>
             </w:r>
             <w:r>
               <w:rPr>
@@ -1442,16 +1775,11 @@
               </w:rPr>
             </w:pPr>
             <w:r>
-              <w:t>git.com/iPark/</w:t>
-            </w:r>
-            <w:r>
-              <w:t>Marketing</w:t>
-            </w:r>
-            <w:r>
-              <w:t>/Reports</w:t>
-            </w:r>
-            <w:bookmarkStart w:id="0" w:name="_GoBack"/>
-            <w:bookmarkEnd w:id="0"/>
+              <w:rPr>
+                <w:lang w:val="en-US"/>
+              </w:rPr>
+              <w:t>git.com/iPark/Marketing/Reports</w:t>
+            </w:r>
           </w:p>
         </w:tc>
         <w:tc>

</xml_diff>

<commit_message>
Revisões/melhorias e passagem a limpo para relatório
</commit_message>
<xml_diff>
--- a/Gestão de Projeto/Gestão de Comunicação.docx
+++ b/Gestão de Projeto/Gestão de Comunicação.docx
@@ -1,6 +1,6 @@
 
 <file path=word/document.xml><?xml version="1.0" encoding="utf-8"?>
-<w:document xmlns:wpc="http://schemas.microsoft.com/office/word/2010/wordprocessingCanvas" xmlns:cx="http://schemas.microsoft.com/office/drawing/2014/chartex" xmlns:cx1="http://schemas.microsoft.com/office/drawing/2015/9/8/chartex" xmlns:cx2="http://schemas.microsoft.com/office/drawing/2015/10/21/chartex" xmlns:cx3="http://schemas.microsoft.com/office/drawing/2016/5/9/chartex" xmlns:cx4="http://schemas.microsoft.com/office/drawing/2016/5/10/chartex" xmlns:cx5="http://schemas.microsoft.com/office/drawing/2016/5/11/chartex" xmlns:mc="http://schemas.openxmlformats.org/markup-compatibility/2006" xmlns:o="urn:schemas-microsoft-com:office:office" xmlns:r="http://schemas.openxmlformats.org/officeDocument/2006/relationships" xmlns:m="http://schemas.openxmlformats.org/officeDocument/2006/math" xmlns:v="urn:schemas-microsoft-com:vml" xmlns:wp14="http://schemas.microsoft.com/office/word/2010/wordprocessingDrawing" xmlns:wp="http://schemas.openxmlformats.org/drawingml/2006/wordprocessingDrawing" xmlns:w10="urn:schemas-microsoft-com:office:word" xmlns:w="http://schemas.openxmlformats.org/wordprocessingml/2006/main" xmlns:w14="http://schemas.microsoft.com/office/word/2010/wordml" xmlns:w15="http://schemas.microsoft.com/office/word/2012/wordml" xmlns:w16se="http://schemas.microsoft.com/office/word/2015/wordml/symex" xmlns:wpg="http://schemas.microsoft.com/office/word/2010/wordprocessingGroup" xmlns:wpi="http://schemas.microsoft.com/office/word/2010/wordprocessingInk" xmlns:wne="http://schemas.microsoft.com/office/word/2006/wordml" xmlns:wps="http://schemas.microsoft.com/office/word/2010/wordprocessingShape" mc:Ignorable="w14 w15 w16se wp14">
+<w:document xmlns:wpc="http://schemas.microsoft.com/office/word/2010/wordprocessingCanvas" xmlns:cx="http://schemas.microsoft.com/office/drawing/2014/chartex" xmlns:mc="http://schemas.openxmlformats.org/markup-compatibility/2006" xmlns:o="urn:schemas-microsoft-com:office:office" xmlns:r="http://schemas.openxmlformats.org/officeDocument/2006/relationships" xmlns:m="http://schemas.openxmlformats.org/officeDocument/2006/math" xmlns:v="urn:schemas-microsoft-com:vml" xmlns:wp14="http://schemas.microsoft.com/office/word/2010/wordprocessingDrawing" xmlns:wp="http://schemas.openxmlformats.org/drawingml/2006/wordprocessingDrawing" xmlns:w10="urn:schemas-microsoft-com:office:word" xmlns:w="http://schemas.openxmlformats.org/wordprocessingml/2006/main" xmlns:w14="http://schemas.microsoft.com/office/word/2010/wordml" xmlns:w15="http://schemas.microsoft.com/office/word/2012/wordml" xmlns:w16se="http://schemas.microsoft.com/office/word/2015/wordml/symex" xmlns:wpg="http://schemas.microsoft.com/office/word/2010/wordprocessingGroup" xmlns:wpi="http://schemas.microsoft.com/office/word/2010/wordprocessingInk" xmlns:wne="http://schemas.microsoft.com/office/word/2006/wordml" xmlns:wps="http://schemas.microsoft.com/office/word/2010/wordprocessingShape" mc:Ignorable="w14 w15 w16se wp14">
   <w:body>
     <w:tbl>
       <w:tblPr>
@@ -9,13 +9,13 @@
         <w:tblLook w:val="04A0" w:firstRow="1" w:lastRow="0" w:firstColumn="1" w:lastColumn="0" w:noHBand="0" w:noVBand="1"/>
       </w:tblPr>
       <w:tblGrid>
-        <w:gridCol w:w="2024"/>
+        <w:gridCol w:w="2025"/>
         <w:gridCol w:w="2027"/>
         <w:gridCol w:w="2025"/>
         <w:gridCol w:w="1875"/>
         <w:gridCol w:w="2029"/>
         <w:gridCol w:w="3355"/>
-        <w:gridCol w:w="2063"/>
+        <w:gridCol w:w="2062"/>
       </w:tblGrid>
       <w:tr>
         <w:trPr>
@@ -161,10 +161,13 @@
               <w:cnfStyle w:val="000000100000" w:firstRow="0" w:lastRow="0" w:firstColumn="0" w:lastColumn="0" w:oddVBand="0" w:evenVBand="0" w:oddHBand="1" w:evenHBand="0" w:firstRowFirstColumn="0" w:firstRowLastColumn="0" w:lastRowFirstColumn="0" w:lastRowLastColumn="0"/>
             </w:pPr>
             <w:r>
-              <w:t>Descrição</w:t>
-            </w:r>
-            <w:r>
-              <w:t xml:space="preserve"> dos parques (localização, número de lugares, preço)</w:t>
+              <w:t>Todas as decisões importantes tomadas sobre o projeto</w:t>
+            </w:r>
+            <w:r>
+              <w:t xml:space="preserve"> que dizem respeito aos respetivos parques</w:t>
+            </w:r>
+            <w:r>
+              <w:t>.</w:t>
             </w:r>
           </w:p>
         </w:tc>
@@ -178,6 +181,131 @@
               <w:cnfStyle w:val="000000100000" w:firstRow="0" w:lastRow="0" w:firstColumn="0" w:lastColumn="0" w:oddVBand="0" w:evenVBand="0" w:oddHBand="1" w:evenHBand="0" w:firstRowFirstColumn="0" w:firstRowLastColumn="0" w:lastRowFirstColumn="0" w:lastRowLastColumn="0"/>
             </w:pPr>
             <w:r>
+              <w:t>Aprovação das decisões tomadas.</w:t>
+            </w:r>
+          </w:p>
+        </w:tc>
+        <w:tc>
+          <w:tcPr>
+            <w:tcW w:w="1879" w:type="dxa"/>
+            <w:vAlign w:val="center"/>
+          </w:tcPr>
+          <w:p>
+            <w:pPr>
+              <w:jc w:val="center"/>
+              <w:cnfStyle w:val="000000100000" w:firstRow="0" w:lastRow="0" w:firstColumn="0" w:lastColumn="0" w:oddVBand="0" w:evenVBand="0" w:oddHBand="1" w:evenHBand="0" w:firstRowFirstColumn="0" w:firstRowLastColumn="0" w:lastRowFirstColumn="0" w:lastRowLastColumn="0"/>
+            </w:pPr>
+            <w:r>
+              <w:t>Email, telefone, reuniões</w:t>
+            </w:r>
+            <w:r>
+              <w:t>.</w:t>
+            </w:r>
+          </w:p>
+        </w:tc>
+        <w:tc>
+          <w:tcPr>
+            <w:tcW w:w="2031" w:type="dxa"/>
+            <w:vAlign w:val="center"/>
+          </w:tcPr>
+          <w:p>
+            <w:pPr>
+              <w:jc w:val="center"/>
+              <w:cnfStyle w:val="000000100000" w:firstRow="0" w:lastRow="0" w:firstColumn="0" w:lastColumn="0" w:oddVBand="0" w:evenVBand="0" w:oddHBand="1" w:evenHBand="0" w:firstRowFirstColumn="0" w:firstRowLastColumn="0" w:lastRowFirstColumn="0" w:lastRowLastColumn="0"/>
+            </w:pPr>
+            <w:r>
+              <w:t>Mensal.</w:t>
+            </w:r>
+          </w:p>
+        </w:tc>
+        <w:tc>
+          <w:tcPr>
+            <w:tcW w:w="3340" w:type="dxa"/>
+            <w:vAlign w:val="center"/>
+          </w:tcPr>
+          <w:p>
+            <w:pPr>
+              <w:jc w:val="center"/>
+              <w:cnfStyle w:val="000000100000" w:firstRow="0" w:lastRow="0" w:firstColumn="0" w:lastColumn="0" w:oddVBand="0" w:evenVBand="0" w:oddHBand="1" w:evenHBand="0" w:firstRowFirstColumn="0" w:firstRowLastColumn="0" w:lastRowFirstColumn="0" w:lastRowLastColumn="0"/>
+            </w:pPr>
+            <w:r>
+              <w:t>Arquivos físicos com todos os relatórios impressos.</w:t>
+            </w:r>
+          </w:p>
+        </w:tc>
+        <w:tc>
+          <w:tcPr>
+            <w:tcW w:w="2065" w:type="dxa"/>
+            <w:vAlign w:val="center"/>
+          </w:tcPr>
+          <w:p>
+            <w:pPr>
+              <w:cnfStyle w:val="000000100000" w:firstRow="0" w:lastRow="0" w:firstColumn="0" w:lastColumn="0" w:oddVBand="0" w:evenVBand="0" w:oddHBand="1" w:evenHBand="0" w:firstRowFirstColumn="0" w:firstRowLastColumn="0" w:lastRowFirstColumn="0" w:lastRowLastColumn="0"/>
+            </w:pPr>
+            <w:r>
+              <w:t xml:space="preserve">Apesar da periodicidade ser mensal, sempre que exista alguma decisão importante a ser tomada, </w:t>
+            </w:r>
+            <w:r>
+              <w:t>esta deve ser realizada de imediato.</w:t>
+            </w:r>
+            <w:r>
+              <w:t xml:space="preserve"> </w:t>
+            </w:r>
+          </w:p>
+        </w:tc>
+      </w:tr>
+      <w:tr>
+        <w:trPr>
+          <w:trHeight w:val="568"/>
+        </w:trPr>
+        <w:tc>
+          <w:tcPr>
+            <w:cnfStyle w:val="001000000000" w:firstRow="0" w:lastRow="0" w:firstColumn="1" w:lastColumn="0" w:oddVBand="0" w:evenVBand="0" w:oddHBand="0" w:evenHBand="0" w:firstRowFirstColumn="0" w:firstRowLastColumn="0" w:lastRowFirstColumn="0" w:lastRowLastColumn="0"/>
+            <w:tcW w:w="2027" w:type="dxa"/>
+            <w:vAlign w:val="center"/>
+          </w:tcPr>
+          <w:p>
+            <w:pPr>
+              <w:jc w:val="center"/>
+            </w:pPr>
+            <w:r>
+              <w:t xml:space="preserve">Executivos </w:t>
+            </w:r>
+            <w:r>
+              <w:t>de parques</w:t>
+            </w:r>
+            <w:r>
+              <w:t xml:space="preserve"> &amp; Câmaras Municipais</w:t>
+            </w:r>
+            <w:r>
+              <w:t>*</w:t>
+            </w:r>
+          </w:p>
+        </w:tc>
+        <w:tc>
+          <w:tcPr>
+            <w:tcW w:w="2029" w:type="dxa"/>
+            <w:vAlign w:val="center"/>
+          </w:tcPr>
+          <w:p>
+            <w:pPr>
+              <w:cnfStyle w:val="000000000000" w:firstRow="0" w:lastRow="0" w:firstColumn="0" w:lastColumn="0" w:oddVBand="0" w:evenVBand="0" w:oddHBand="0" w:evenHBand="0" w:firstRowFirstColumn="0" w:firstRowLastColumn="0" w:lastRowFirstColumn="0" w:lastRowLastColumn="0"/>
+            </w:pPr>
+            <w:r>
+              <w:t>Descrição dos parques (localização, número de lugares, preço).</w:t>
+            </w:r>
+          </w:p>
+        </w:tc>
+        <w:tc>
+          <w:tcPr>
+            <w:tcW w:w="2027" w:type="dxa"/>
+            <w:vAlign w:val="center"/>
+          </w:tcPr>
+          <w:p>
+            <w:pPr>
+              <w:cnfStyle w:val="000000000000" w:firstRow="0" w:lastRow="0" w:firstColumn="0" w:lastColumn="0" w:oddVBand="0" w:evenVBand="0" w:oddHBand="0" w:evenHBand="0" w:firstRowFirstColumn="0" w:firstRowLastColumn="0" w:lastRowFirstColumn="0" w:lastRowLastColumn="0"/>
+            </w:pPr>
+            <w:r>
               <w:t>Todas as informações necessárias para realizar o pedido do projeto.</w:t>
             </w:r>
           </w:p>
@@ -190,7 +318,7 @@
           <w:p>
             <w:pPr>
               <w:jc w:val="center"/>
-              <w:cnfStyle w:val="000000100000" w:firstRow="0" w:lastRow="0" w:firstColumn="0" w:lastColumn="0" w:oddVBand="0" w:evenVBand="0" w:oddHBand="1" w:evenHBand="0" w:firstRowFirstColumn="0" w:firstRowLastColumn="0" w:lastRowFirstColumn="0" w:lastRowLastColumn="0"/>
+              <w:cnfStyle w:val="000000000000" w:firstRow="0" w:lastRow="0" w:firstColumn="0" w:lastColumn="0" w:oddVBand="0" w:evenVBand="0" w:oddHBand="0" w:evenHBand="0" w:firstRowFirstColumn="0" w:firstRowLastColumn="0" w:lastRowFirstColumn="0" w:lastRowLastColumn="0"/>
             </w:pPr>
             <w:r>
               <w:t>Email, telefone, reuniões.</w:t>
@@ -205,7 +333,7 @@
           <w:p>
             <w:pPr>
               <w:jc w:val="center"/>
-              <w:cnfStyle w:val="000000100000" w:firstRow="0" w:lastRow="0" w:firstColumn="0" w:lastColumn="0" w:oddVBand="0" w:evenVBand="0" w:oddHBand="1" w:evenHBand="0" w:firstRowFirstColumn="0" w:firstRowLastColumn="0" w:lastRowFirstColumn="0" w:lastRowLastColumn="0"/>
+              <w:cnfStyle w:val="000000000000" w:firstRow="0" w:lastRow="0" w:firstColumn="0" w:lastColumn="0" w:oddVBand="0" w:evenVBand="0" w:oddHBand="0" w:evenHBand="0" w:firstRowFirstColumn="0" w:firstRowLastColumn="0" w:lastRowFirstColumn="0" w:lastRowLastColumn="0"/>
             </w:pPr>
             <w:r>
               <w:t>Quinzenal.</w:t>
@@ -220,7 +348,7 @@
           <w:p>
             <w:pPr>
               <w:jc w:val="center"/>
-              <w:cnfStyle w:val="000000100000" w:firstRow="0" w:lastRow="0" w:firstColumn="0" w:lastColumn="0" w:oddVBand="0" w:evenVBand="0" w:oddHBand="1" w:evenHBand="0" w:firstRowFirstColumn="0" w:firstRowLastColumn="0" w:lastRowFirstColumn="0" w:lastRowLastColumn="0"/>
+              <w:cnfStyle w:val="000000000000" w:firstRow="0" w:lastRow="0" w:firstColumn="0" w:lastColumn="0" w:oddVBand="0" w:evenVBand="0" w:oddHBand="0" w:evenHBand="0" w:firstRowFirstColumn="0" w:firstRowLastColumn="0" w:lastRowFirstColumn="0" w:lastRowLastColumn="0"/>
             </w:pPr>
             <w:r>
               <w:t>Bases de dados físicas.</w:t>
@@ -234,10 +362,155 @@
           </w:tcPr>
           <w:p>
             <w:pPr>
-              <w:cnfStyle w:val="000000100000" w:firstRow="0" w:lastRow="0" w:firstColumn="0" w:lastColumn="0" w:oddVBand="0" w:evenVBand="0" w:oddHBand="1" w:evenHBand="0" w:firstRowFirstColumn="0" w:firstRowLastColumn="0" w:lastRowFirstColumn="0" w:lastRowLastColumn="0"/>
-            </w:pPr>
-            <w:r>
-              <w:t>Numa fase inicial do projeto a periodicidade é maior (semanalmente).</w:t>
+              <w:cnfStyle w:val="000000000000" w:firstRow="0" w:lastRow="0" w:firstColumn="0" w:lastColumn="0" w:oddVBand="0" w:evenVBand="0" w:oddHBand="0" w:evenHBand="0" w:firstRowFirstColumn="0" w:firstRowLastColumn="0" w:lastRowFirstColumn="0" w:lastRowLastColumn="0"/>
+            </w:pPr>
+            <w:r>
+              <w:t>Numa fase inicial do projeto a per</w:t>
+            </w:r>
+            <w:r>
+              <w:t>iodicidade é maior (semanal</w:t>
+            </w:r>
+            <w:r>
+              <w:t>).</w:t>
+            </w:r>
+          </w:p>
+        </w:tc>
+      </w:tr>
+      <w:tr>
+        <w:trPr>
+          <w:cnfStyle w:val="000000100000" w:firstRow="0" w:lastRow="0" w:firstColumn="0" w:lastColumn="0" w:oddVBand="0" w:evenVBand="0" w:oddHBand="1" w:evenHBand="0" w:firstRowFirstColumn="0" w:firstRowLastColumn="0" w:lastRowFirstColumn="0" w:lastRowLastColumn="0"/>
+          <w:trHeight w:val="562"/>
+        </w:trPr>
+        <w:tc>
+          <w:tcPr>
+            <w:cnfStyle w:val="001000000000" w:firstRow="0" w:lastRow="0" w:firstColumn="1" w:lastColumn="0" w:oddVBand="0" w:evenVBand="0" w:oddHBand="0" w:evenHBand="0" w:firstRowFirstColumn="0" w:firstRowLastColumn="0" w:lastRowFirstColumn="0" w:lastRowLastColumn="0"/>
+            <w:tcW w:w="2027" w:type="dxa"/>
+            <w:vAlign w:val="center"/>
+          </w:tcPr>
+          <w:p>
+            <w:pPr>
+              <w:jc w:val="center"/>
+            </w:pPr>
+            <w:r>
+              <w:t>CEO</w:t>
+            </w:r>
+          </w:p>
+        </w:tc>
+        <w:tc>
+          <w:tcPr>
+            <w:tcW w:w="2029" w:type="dxa"/>
+            <w:vAlign w:val="center"/>
+          </w:tcPr>
+          <w:p>
+            <w:pPr>
+              <w:cnfStyle w:val="000000100000" w:firstRow="0" w:lastRow="0" w:firstColumn="0" w:lastColumn="0" w:oddVBand="0" w:evenVBand="0" w:oddHBand="1" w:evenHBand="0" w:firstRowFirstColumn="0" w:firstRowLastColumn="0" w:lastRowFirstColumn="0" w:lastRowLastColumn="0"/>
+            </w:pPr>
+            <w:r>
+              <w:t>Gestão do projeto detalhada e</w:t>
+            </w:r>
+            <w:r>
+              <w:t xml:space="preserve"> decisões </w:t>
+            </w:r>
+            <w:r>
+              <w:t xml:space="preserve">tomadas </w:t>
+            </w:r>
+            <w:r>
+              <w:t>mais importantes.</w:t>
+            </w:r>
+          </w:p>
+        </w:tc>
+        <w:tc>
+          <w:tcPr>
+            <w:tcW w:w="2027" w:type="dxa"/>
+            <w:vAlign w:val="center"/>
+          </w:tcPr>
+          <w:p>
+            <w:pPr>
+              <w:cnfStyle w:val="000000100000" w:firstRow="0" w:lastRow="0" w:firstColumn="0" w:lastColumn="0" w:oddVBand="0" w:evenVBand="0" w:oddHBand="1" w:evenHBand="0" w:firstRowFirstColumn="0" w:firstRowLastColumn="0" w:lastRowFirstColumn="0" w:lastRowLastColumn="0"/>
+            </w:pPr>
+            <w:r>
+              <w:t>Aprovação do projeto</w:t>
+            </w:r>
+            <w:r>
+              <w:t xml:space="preserve"> e de todas a decisões que lhe são chegadas</w:t>
+            </w:r>
+            <w:r>
+              <w:t>.</w:t>
+            </w:r>
+          </w:p>
+        </w:tc>
+        <w:tc>
+          <w:tcPr>
+            <w:tcW w:w="1879" w:type="dxa"/>
+            <w:vAlign w:val="center"/>
+          </w:tcPr>
+          <w:p>
+            <w:pPr>
+              <w:jc w:val="center"/>
+              <w:cnfStyle w:val="000000100000" w:firstRow="0" w:lastRow="0" w:firstColumn="0" w:lastColumn="0" w:oddVBand="0" w:evenVBand="0" w:oddHBand="1" w:evenHBand="0" w:firstRowFirstColumn="0" w:firstRowLastColumn="0" w:lastRowFirstColumn="0" w:lastRowLastColumn="0"/>
+            </w:pPr>
+            <w:r>
+              <w:t>Email, telefone, reuniões.</w:t>
+            </w:r>
+          </w:p>
+        </w:tc>
+        <w:tc>
+          <w:tcPr>
+            <w:tcW w:w="2031" w:type="dxa"/>
+            <w:vAlign w:val="center"/>
+          </w:tcPr>
+          <w:p>
+            <w:pPr>
+              <w:jc w:val="center"/>
+              <w:cnfStyle w:val="000000100000" w:firstRow="0" w:lastRow="0" w:firstColumn="0" w:lastColumn="0" w:oddVBand="0" w:evenVBand="0" w:oddHBand="1" w:evenHBand="0" w:firstRowFirstColumn="0" w:firstRowLastColumn="0" w:lastRowFirstColumn="0" w:lastRowLastColumn="0"/>
+            </w:pPr>
+            <w:r>
+              <w:t>Quinzenal</w:t>
+            </w:r>
+            <w:r>
+              <w:t>.</w:t>
+            </w:r>
+          </w:p>
+        </w:tc>
+        <w:tc>
+          <w:tcPr>
+            <w:tcW w:w="3340" w:type="dxa"/>
+            <w:vAlign w:val="center"/>
+          </w:tcPr>
+          <w:p>
+            <w:pPr>
+              <w:jc w:val="center"/>
+              <w:cnfStyle w:val="000000100000" w:firstRow="0" w:lastRow="0" w:firstColumn="0" w:lastColumn="0" w:oddVBand="0" w:evenVBand="0" w:oddHBand="1" w:evenHBand="0" w:firstRowFirstColumn="0" w:firstRowLastColumn="0" w:lastRowFirstColumn="0" w:lastRowLastColumn="0"/>
+            </w:pPr>
+            <w:r>
+              <w:t>git.com/</w:t>
+            </w:r>
+            <w:proofErr w:type="spellStart"/>
+            <w:r>
+              <w:t>iPark</w:t>
+            </w:r>
+            <w:proofErr w:type="spellEnd"/>
+            <w:r>
+              <w:t>/</w:t>
+            </w:r>
+            <w:proofErr w:type="spellStart"/>
+            <w:r>
+              <w:t>Reports</w:t>
+            </w:r>
+            <w:proofErr w:type="spellEnd"/>
+          </w:p>
+        </w:tc>
+        <w:tc>
+          <w:tcPr>
+            <w:tcW w:w="2065" w:type="dxa"/>
+            <w:vAlign w:val="center"/>
+          </w:tcPr>
+          <w:p>
+            <w:pPr>
+              <w:cnfStyle w:val="000000100000" w:firstRow="0" w:lastRow="0" w:firstColumn="0" w:lastColumn="0" w:oddVBand="0" w:evenVBand="0" w:oddHBand="1" w:evenHBand="0" w:firstRowFirstColumn="0" w:firstRowLastColumn="0" w:lastRowFirstColumn="0" w:lastRowLastColumn="0"/>
+            </w:pPr>
+            <w:r>
+              <w:t>Apesar da periodicidade ser quinzenal, sempre que exista alguma decisão importante a ser tomada, esta deve ser realizada de imediato.</w:t>
             </w:r>
           </w:p>
         </w:tc>
@@ -257,7 +530,7 @@
               <w:jc w:val="center"/>
             </w:pPr>
             <w:r>
-              <w:t>CEO</w:t>
+              <w:t>CIO</w:t>
             </w:r>
           </w:p>
         </w:tc>
@@ -271,7 +544,10 @@
               <w:cnfStyle w:val="000000000000" w:firstRow="0" w:lastRow="0" w:firstColumn="0" w:lastColumn="0" w:oddVBand="0" w:evenVBand="0" w:oddHBand="0" w:evenHBand="0" w:firstRowFirstColumn="0" w:firstRowLastColumn="0" w:lastRowFirstColumn="0" w:lastRowLastColumn="0"/>
             </w:pPr>
             <w:r>
-              <w:t>Gestão do projeto detalhada.</w:t>
+              <w:t xml:space="preserve">Gestão do projeto </w:t>
+            </w:r>
+            <w:r>
+              <w:t>detalhada e todas a decisões tomadas.</w:t>
             </w:r>
           </w:p>
         </w:tc>
@@ -285,7 +561,7 @@
               <w:cnfStyle w:val="000000000000" w:firstRow="0" w:lastRow="0" w:firstColumn="0" w:lastColumn="0" w:oddVBand="0" w:evenVBand="0" w:oddHBand="0" w:evenHBand="0" w:firstRowFirstColumn="0" w:firstRowLastColumn="0" w:lastRowFirstColumn="0" w:lastRowLastColumn="0"/>
             </w:pPr>
             <w:r>
-              <w:t>Aprovação do projeto.</w:t>
+              <w:t>Aprovação de todas as decisões que não necessitam de ser aprovadas pelo CEO.</w:t>
             </w:r>
           </w:p>
         </w:tc>
@@ -315,7 +591,7 @@
               <w:cnfStyle w:val="000000000000" w:firstRow="0" w:lastRow="0" w:firstColumn="0" w:lastColumn="0" w:oddVBand="0" w:evenVBand="0" w:oddHBand="0" w:evenHBand="0" w:firstRowFirstColumn="0" w:firstRowLastColumn="0" w:lastRowFirstColumn="0" w:lastRowLastColumn="0"/>
             </w:pPr>
             <w:r>
-              <w:t>Semanalmente.</w:t>
+              <w:t>Semanal.</w:t>
             </w:r>
           </w:p>
         </w:tc>
@@ -330,8 +606,21 @@
               <w:cnfStyle w:val="000000000000" w:firstRow="0" w:lastRow="0" w:firstColumn="0" w:lastColumn="0" w:oddVBand="0" w:evenVBand="0" w:oddHBand="0" w:evenHBand="0" w:firstRowFirstColumn="0" w:firstRowLastColumn="0" w:lastRowFirstColumn="0" w:lastRowLastColumn="0"/>
             </w:pPr>
             <w:r>
-              <w:t>git.com/iPark/Reports</w:t>
-            </w:r>
+              <w:t>git.com/</w:t>
+            </w:r>
+            <w:proofErr w:type="spellStart"/>
+            <w:r>
+              <w:t>iPark</w:t>
+            </w:r>
+            <w:proofErr w:type="spellEnd"/>
+            <w:r>
+              <w:t>/</w:t>
+            </w:r>
+            <w:proofErr w:type="spellStart"/>
+            <w:r>
+              <w:t>Reports</w:t>
+            </w:r>
+            <w:proofErr w:type="spellEnd"/>
           </w:p>
         </w:tc>
         <w:tc>
@@ -343,6 +632,9 @@
             <w:pPr>
               <w:cnfStyle w:val="000000000000" w:firstRow="0" w:lastRow="0" w:firstColumn="0" w:lastColumn="0" w:oddVBand="0" w:evenVBand="0" w:oddHBand="0" w:evenHBand="0" w:firstRowFirstColumn="0" w:firstRowLastColumn="0" w:lastRowFirstColumn="0" w:lastRowLastColumn="0"/>
             </w:pPr>
+            <w:r>
+              <w:t>Apesar da periodicidade ser semanal, sempre que exista alguma decisão importante a ser tomada, esta deve ser realizada de imediato.</w:t>
+            </w:r>
           </w:p>
         </w:tc>
       </w:tr>
@@ -390,7 +682,11 @@
               <w:cnfStyle w:val="000000100000" w:firstRow="0" w:lastRow="0" w:firstColumn="0" w:lastColumn="0" w:oddVBand="0" w:evenVBand="0" w:oddHBand="1" w:evenHBand="0" w:firstRowFirstColumn="0" w:firstRowLastColumn="0" w:lastRowFirstColumn="0" w:lastRowLastColumn="0"/>
             </w:pPr>
             <w:r>
-              <w:t>Planeamento do âmbito, de trabalho (lista de atividades e respetivas durações), de recursos e orçamentação, da equipa de trabalho, da comunicação, dos riscos, de compras e de solicitações.</w:t>
+              <w:t xml:space="preserve">Planeamento do âmbito, de trabalho (lista de atividades e respetivas durações), de recursos e orçamentação, da </w:t>
+            </w:r>
+            <w:r>
+              <w:lastRenderedPageBreak/>
+              <w:t>equipa de trabalho, da comunicação, dos riscos, de compras e de solicitações.</w:t>
             </w:r>
           </w:p>
         </w:tc>
@@ -405,6 +701,7 @@
               <w:cnfStyle w:val="000000100000" w:firstRow="0" w:lastRow="0" w:firstColumn="0" w:lastColumn="0" w:oddVBand="0" w:evenVBand="0" w:oddHBand="1" w:evenHBand="0" w:firstRowFirstColumn="0" w:firstRowLastColumn="0" w:lastRowFirstColumn="0" w:lastRowLastColumn="0"/>
             </w:pPr>
             <w:r>
+              <w:lastRenderedPageBreak/>
               <w:t>Reuniões, GitHub, telefone, email.</w:t>
             </w:r>
           </w:p>
@@ -435,62 +732,148 @@
               <w:cnfStyle w:val="000000100000" w:firstRow="0" w:lastRow="0" w:firstColumn="0" w:lastColumn="0" w:oddVBand="0" w:evenVBand="0" w:oddHBand="1" w:evenHBand="0" w:firstRowFirstColumn="0" w:firstRowLastColumn="0" w:lastRowFirstColumn="0" w:lastRowLastColumn="0"/>
             </w:pPr>
             <w:r>
-              <w:t>git.com/iPark/General</w:t>
-            </w:r>
-          </w:p>
-          <w:p>
-            <w:pPr>
-              <w:jc w:val="center"/>
-              <w:cnfStyle w:val="000000100000" w:firstRow="0" w:lastRow="0" w:firstColumn="0" w:lastColumn="0" w:oddVBand="0" w:evenVBand="0" w:oddHBand="1" w:evenHBand="0" w:firstRowFirstColumn="0" w:firstRowLastColumn="0" w:lastRowFirstColumn="0" w:lastRowLastColumn="0"/>
-            </w:pPr>
-            <w:r>
-              <w:t>git.com/iPark/General/GestAmb</w:t>
-            </w:r>
-          </w:p>
-          <w:p>
-            <w:pPr>
-              <w:jc w:val="center"/>
-              <w:cnfStyle w:val="000000100000" w:firstRow="0" w:lastRow="0" w:firstColumn="0" w:lastColumn="0" w:oddVBand="0" w:evenVBand="0" w:oddHBand="1" w:evenHBand="0" w:firstRowFirstColumn="0" w:firstRowLastColumn="0" w:lastRowFirstColumn="0" w:lastRowLastColumn="0"/>
-            </w:pPr>
-            <w:r>
-              <w:t>git.com/iPark/General/GestTemp</w:t>
-            </w:r>
-          </w:p>
-          <w:p>
-            <w:pPr>
-              <w:jc w:val="center"/>
-              <w:cnfStyle w:val="000000100000" w:firstRow="0" w:lastRow="0" w:firstColumn="0" w:lastColumn="0" w:oddVBand="0" w:evenVBand="0" w:oddHBand="1" w:evenHBand="0" w:firstRowFirstColumn="0" w:firstRowLastColumn="0" w:lastRowFirstColumn="0" w:lastRowLastColumn="0"/>
-            </w:pPr>
-            <w:r>
-              <w:t>git.com/iPark/General/GestCust</w:t>
-            </w:r>
-          </w:p>
-          <w:p>
-            <w:pPr>
-              <w:jc w:val="center"/>
-              <w:cnfStyle w:val="000000100000" w:firstRow="0" w:lastRow="0" w:firstColumn="0" w:lastColumn="0" w:oddVBand="0" w:evenVBand="0" w:oddHBand="1" w:evenHBand="0" w:firstRowFirstColumn="0" w:firstRowLastColumn="0" w:lastRowFirstColumn="0" w:lastRowLastColumn="0"/>
-            </w:pPr>
-            <w:r>
-              <w:t>git.com/iPark/General/GestComun</w:t>
-            </w:r>
-          </w:p>
-          <w:p>
-            <w:pPr>
-              <w:jc w:val="center"/>
-              <w:cnfStyle w:val="000000100000" w:firstRow="0" w:lastRow="0" w:firstColumn="0" w:lastColumn="0" w:oddVBand="0" w:evenVBand="0" w:oddHBand="1" w:evenHBand="0" w:firstRowFirstColumn="0" w:firstRowLastColumn="0" w:lastRowFirstColumn="0" w:lastRowLastColumn="0"/>
-            </w:pPr>
-            <w:r>
-              <w:t>git.com/iPark/General/GestRisco</w:t>
-            </w:r>
-          </w:p>
-          <w:p>
-            <w:pPr>
-              <w:jc w:val="center"/>
-              <w:cnfStyle w:val="000000100000" w:firstRow="0" w:lastRow="0" w:firstColumn="0" w:lastColumn="0" w:oddVBand="0" w:evenVBand="0" w:oddHBand="1" w:evenHBand="0" w:firstRowFirstColumn="0" w:firstRowLastColumn="0" w:lastRowFirstColumn="0" w:lastRowLastColumn="0"/>
-            </w:pPr>
-            <w:r>
-              <w:t>git.com/iPark/General/GestAquis</w:t>
-            </w:r>
+              <w:t>git.com/</w:t>
+            </w:r>
+            <w:proofErr w:type="spellStart"/>
+            <w:r>
+              <w:t>iPark</w:t>
+            </w:r>
+            <w:proofErr w:type="spellEnd"/>
+            <w:r>
+              <w:t>/General</w:t>
+            </w:r>
+          </w:p>
+          <w:p>
+            <w:pPr>
+              <w:jc w:val="center"/>
+              <w:cnfStyle w:val="000000100000" w:firstRow="0" w:lastRow="0" w:firstColumn="0" w:lastColumn="0" w:oddVBand="0" w:evenVBand="0" w:oddHBand="1" w:evenHBand="0" w:firstRowFirstColumn="0" w:firstRowLastColumn="0" w:lastRowFirstColumn="0" w:lastRowLastColumn="0"/>
+            </w:pPr>
+            <w:r>
+              <w:t>git.com/</w:t>
+            </w:r>
+            <w:proofErr w:type="spellStart"/>
+            <w:r>
+              <w:t>iPark</w:t>
+            </w:r>
+            <w:proofErr w:type="spellEnd"/>
+            <w:r>
+              <w:t>/General/</w:t>
+            </w:r>
+            <w:proofErr w:type="spellStart"/>
+            <w:r>
+              <w:t>GestAmb</w:t>
+            </w:r>
+            <w:proofErr w:type="spellEnd"/>
+          </w:p>
+          <w:p>
+            <w:pPr>
+              <w:jc w:val="center"/>
+              <w:cnfStyle w:val="000000100000" w:firstRow="0" w:lastRow="0" w:firstColumn="0" w:lastColumn="0" w:oddVBand="0" w:evenVBand="0" w:oddHBand="1" w:evenHBand="0" w:firstRowFirstColumn="0" w:firstRowLastColumn="0" w:lastRowFirstColumn="0" w:lastRowLastColumn="0"/>
+            </w:pPr>
+            <w:r>
+              <w:t>git.com/</w:t>
+            </w:r>
+            <w:proofErr w:type="spellStart"/>
+            <w:r>
+              <w:t>iPark</w:t>
+            </w:r>
+            <w:proofErr w:type="spellEnd"/>
+            <w:r>
+              <w:t>/General/</w:t>
+            </w:r>
+            <w:proofErr w:type="spellStart"/>
+            <w:r>
+              <w:t>GestTemp</w:t>
+            </w:r>
+            <w:proofErr w:type="spellEnd"/>
+          </w:p>
+          <w:p>
+            <w:pPr>
+              <w:jc w:val="center"/>
+              <w:cnfStyle w:val="000000100000" w:firstRow="0" w:lastRow="0" w:firstColumn="0" w:lastColumn="0" w:oddVBand="0" w:evenVBand="0" w:oddHBand="1" w:evenHBand="0" w:firstRowFirstColumn="0" w:firstRowLastColumn="0" w:lastRowFirstColumn="0" w:lastRowLastColumn="0"/>
+            </w:pPr>
+            <w:r>
+              <w:t>git.com/</w:t>
+            </w:r>
+            <w:proofErr w:type="spellStart"/>
+            <w:r>
+              <w:t>iPark</w:t>
+            </w:r>
+            <w:proofErr w:type="spellEnd"/>
+            <w:r>
+              <w:t>/General/</w:t>
+            </w:r>
+            <w:proofErr w:type="spellStart"/>
+            <w:r>
+              <w:t>GestCust</w:t>
+            </w:r>
+            <w:proofErr w:type="spellEnd"/>
+          </w:p>
+          <w:p>
+            <w:pPr>
+              <w:jc w:val="center"/>
+              <w:cnfStyle w:val="000000100000" w:firstRow="0" w:lastRow="0" w:firstColumn="0" w:lastColumn="0" w:oddVBand="0" w:evenVBand="0" w:oddHBand="1" w:evenHBand="0" w:firstRowFirstColumn="0" w:firstRowLastColumn="0" w:lastRowFirstColumn="0" w:lastRowLastColumn="0"/>
+            </w:pPr>
+            <w:r>
+              <w:t>git.com/</w:t>
+            </w:r>
+            <w:proofErr w:type="spellStart"/>
+            <w:r>
+              <w:t>iPark</w:t>
+            </w:r>
+            <w:proofErr w:type="spellEnd"/>
+            <w:r>
+              <w:t>/General/</w:t>
+            </w:r>
+            <w:proofErr w:type="spellStart"/>
+            <w:r>
+              <w:t>GestComun</w:t>
+            </w:r>
+            <w:proofErr w:type="spellEnd"/>
+          </w:p>
+          <w:p>
+            <w:pPr>
+              <w:jc w:val="center"/>
+              <w:cnfStyle w:val="000000100000" w:firstRow="0" w:lastRow="0" w:firstColumn="0" w:lastColumn="0" w:oddVBand="0" w:evenVBand="0" w:oddHBand="1" w:evenHBand="0" w:firstRowFirstColumn="0" w:firstRowLastColumn="0" w:lastRowFirstColumn="0" w:lastRowLastColumn="0"/>
+            </w:pPr>
+            <w:r>
+              <w:t>git.com/</w:t>
+            </w:r>
+            <w:proofErr w:type="spellStart"/>
+            <w:r>
+              <w:t>iPark</w:t>
+            </w:r>
+            <w:proofErr w:type="spellEnd"/>
+            <w:r>
+              <w:t>/General/</w:t>
+            </w:r>
+            <w:proofErr w:type="spellStart"/>
+            <w:r>
+              <w:t>GestRisco</w:t>
+            </w:r>
+            <w:proofErr w:type="spellEnd"/>
+          </w:p>
+          <w:p>
+            <w:pPr>
+              <w:jc w:val="center"/>
+              <w:cnfStyle w:val="000000100000" w:firstRow="0" w:lastRow="0" w:firstColumn="0" w:lastColumn="0" w:oddVBand="0" w:evenVBand="0" w:oddHBand="1" w:evenHBand="0" w:firstRowFirstColumn="0" w:firstRowLastColumn="0" w:lastRowFirstColumn="0" w:lastRowLastColumn="0"/>
+            </w:pPr>
+            <w:r>
+              <w:t>git.com/</w:t>
+            </w:r>
+            <w:proofErr w:type="spellStart"/>
+            <w:r>
+              <w:t>iPark</w:t>
+            </w:r>
+            <w:proofErr w:type="spellEnd"/>
+            <w:r>
+              <w:t>/General/</w:t>
+            </w:r>
+            <w:proofErr w:type="spellStart"/>
+            <w:r>
+              <w:t>GestAquis</w:t>
+            </w:r>
+            <w:proofErr w:type="spellEnd"/>
           </w:p>
         </w:tc>
         <w:tc>
@@ -503,7 +886,13 @@
               <w:cnfStyle w:val="000000100000" w:firstRow="0" w:lastRow="0" w:firstColumn="0" w:lastColumn="0" w:oddVBand="0" w:evenVBand="0" w:oddHBand="1" w:evenHBand="0" w:firstRowFirstColumn="0" w:firstRowLastColumn="0" w:lastRowFirstColumn="0" w:lastRowLastColumn="0"/>
             </w:pPr>
             <w:r>
-              <w:t>Numa fase inicial do projeto a periodicidade é maior (semanalmente).</w:t>
+              <w:t>Numa fase inicial do projeto a per</w:t>
+            </w:r>
+            <w:r>
+              <w:t>iodicidade é maior (semanal</w:t>
+            </w:r>
+            <w:r>
+              <w:t>).</w:t>
             </w:r>
           </w:p>
         </w:tc>
@@ -523,6 +912,7 @@
               <w:jc w:val="center"/>
             </w:pPr>
             <w:r>
+              <w:lastRenderedPageBreak/>
               <w:t>Equipa de Projeto</w:t>
             </w:r>
           </w:p>
@@ -581,7 +971,10 @@
               <w:cnfStyle w:val="000000000000" w:firstRow="0" w:lastRow="0" w:firstColumn="0" w:lastColumn="0" w:oddVBand="0" w:evenVBand="0" w:oddHBand="0" w:evenHBand="0" w:firstRowFirstColumn="0" w:firstRowLastColumn="0" w:lastRowFirstColumn="0" w:lastRowLastColumn="0"/>
             </w:pPr>
             <w:r>
-              <w:t>Semanalmente.</w:t>
+              <w:t>Semanal</w:t>
+            </w:r>
+            <w:r>
+              <w:t>.</w:t>
             </w:r>
           </w:p>
         </w:tc>
@@ -602,7 +995,21 @@
               <w:rPr>
                 <w:lang w:val="en-US"/>
               </w:rPr>
-              <w:t>git.com/iPark/Reports/</w:t>
+              <w:t>git.com/</w:t>
+            </w:r>
+            <w:proofErr w:type="spellStart"/>
+            <w:r>
+              <w:rPr>
+                <w:lang w:val="en-US"/>
+              </w:rPr>
+              <w:t>iPark</w:t>
+            </w:r>
+            <w:proofErr w:type="spellEnd"/>
+            <w:r>
+              <w:rPr>
+                <w:lang w:val="en-US"/>
+              </w:rPr>
+              <w:t>/Reports/</w:t>
             </w:r>
             <w:r>
               <w:rPr>
@@ -709,7 +1116,10 @@
               <w:cnfStyle w:val="000000100000" w:firstRow="0" w:lastRow="0" w:firstColumn="0" w:lastColumn="0" w:oddVBand="0" w:evenVBand="0" w:oddHBand="1" w:evenHBand="0" w:firstRowFirstColumn="0" w:firstRowLastColumn="0" w:lastRowFirstColumn="0" w:lastRowLastColumn="0"/>
             </w:pPr>
             <w:r>
-              <w:t>Semanalmente.</w:t>
+              <w:t>Semanal</w:t>
+            </w:r>
+            <w:r>
+              <w:t>.</w:t>
             </w:r>
           </w:p>
         </w:tc>
@@ -724,17 +1134,51 @@
               <w:cnfStyle w:val="000000100000" w:firstRow="0" w:lastRow="0" w:firstColumn="0" w:lastColumn="0" w:oddVBand="0" w:evenVBand="0" w:oddHBand="1" w:evenHBand="0" w:firstRowFirstColumn="0" w:firstRowLastColumn="0" w:lastRowFirstColumn="0" w:lastRowLastColumn="0"/>
             </w:pPr>
             <w:r>
-              <w:t>git.com/iPark/SoftArqt</w:t>
-            </w:r>
-          </w:p>
-          <w:p>
-            <w:pPr>
-              <w:jc w:val="center"/>
-              <w:cnfStyle w:val="000000100000" w:firstRow="0" w:lastRow="0" w:firstColumn="0" w:lastColumn="0" w:oddVBand="0" w:evenVBand="0" w:oddHBand="1" w:evenHBand="0" w:firstRowFirstColumn="0" w:firstRowLastColumn="0" w:lastRowFirstColumn="0" w:lastRowLastColumn="0"/>
-            </w:pPr>
-            <w:r>
-              <w:t>git.com/iPark/SoftArqt/Logic</w:t>
-            </w:r>
+              <w:t>git.com/</w:t>
+            </w:r>
+            <w:proofErr w:type="spellStart"/>
+            <w:r>
+              <w:t>iPark</w:t>
+            </w:r>
+            <w:proofErr w:type="spellEnd"/>
+            <w:r>
+              <w:t>/</w:t>
+            </w:r>
+            <w:proofErr w:type="spellStart"/>
+            <w:r>
+              <w:t>SoftArqt</w:t>
+            </w:r>
+            <w:proofErr w:type="spellEnd"/>
+          </w:p>
+          <w:p>
+            <w:pPr>
+              <w:jc w:val="center"/>
+              <w:cnfStyle w:val="000000100000" w:firstRow="0" w:lastRow="0" w:firstColumn="0" w:lastColumn="0" w:oddVBand="0" w:evenVBand="0" w:oddHBand="1" w:evenHBand="0" w:firstRowFirstColumn="0" w:firstRowLastColumn="0" w:lastRowFirstColumn="0" w:lastRowLastColumn="0"/>
+            </w:pPr>
+            <w:r>
+              <w:t>git.com/</w:t>
+            </w:r>
+            <w:proofErr w:type="spellStart"/>
+            <w:r>
+              <w:t>iPark</w:t>
+            </w:r>
+            <w:proofErr w:type="spellEnd"/>
+            <w:r>
+              <w:t>/</w:t>
+            </w:r>
+            <w:proofErr w:type="spellStart"/>
+            <w:r>
+              <w:t>SoftArqt</w:t>
+            </w:r>
+            <w:proofErr w:type="spellEnd"/>
+            <w:r>
+              <w:t>/</w:t>
+            </w:r>
+            <w:proofErr w:type="spellStart"/>
+            <w:r>
+              <w:t>Logic</w:t>
+            </w:r>
+            <w:proofErr w:type="spellEnd"/>
           </w:p>
           <w:p>
             <w:pPr>
@@ -754,19 +1198,35 @@
               <w:rPr>
                 <w:lang w:val="en-US"/>
               </w:rPr>
-              <w:t>com/iPark</w:t>
-            </w:r>
+              <w:t>com/</w:t>
+            </w:r>
+            <w:proofErr w:type="spellStart"/>
+            <w:r>
+              <w:rPr>
+                <w:lang w:val="en-US"/>
+              </w:rPr>
+              <w:t>iPark</w:t>
+            </w:r>
+            <w:proofErr w:type="spellEnd"/>
             <w:r>
               <w:rPr>
                 <w:lang w:val="en-US"/>
               </w:rPr>
               <w:t>/</w:t>
             </w:r>
-            <w:r>
-              <w:rPr>
-                <w:lang w:val="en-US"/>
-              </w:rPr>
-              <w:t>SoftArqt/Physical</w:t>
+            <w:proofErr w:type="spellStart"/>
+            <w:r>
+              <w:rPr>
+                <w:lang w:val="en-US"/>
+              </w:rPr>
+              <w:t>SoftArqt</w:t>
+            </w:r>
+            <w:proofErr w:type="spellEnd"/>
+            <w:r>
+              <w:rPr>
+                <w:lang w:val="en-US"/>
+              </w:rPr>
+              <w:t>/Physical</w:t>
             </w:r>
           </w:p>
         </w:tc>
@@ -864,7 +1324,10 @@
               <w:cnfStyle w:val="000000000000" w:firstRow="0" w:lastRow="0" w:firstColumn="0" w:lastColumn="0" w:oddVBand="0" w:evenVBand="0" w:oddHBand="0" w:evenHBand="0" w:firstRowFirstColumn="0" w:firstRowLastColumn="0" w:lastRowFirstColumn="0" w:lastRowLastColumn="0"/>
             </w:pPr>
             <w:r>
-              <w:t>Semanalmente.</w:t>
+              <w:t>Semanal</w:t>
+            </w:r>
+            <w:r>
+              <w:t>.</w:t>
             </w:r>
           </w:p>
         </w:tc>
@@ -885,8 +1348,16 @@
               <w:rPr>
                 <w:lang w:val="en-US"/>
               </w:rPr>
-              <w:t>git.com/iPark</w:t>
-            </w:r>
+              <w:t>git.com/</w:t>
+            </w:r>
+            <w:proofErr w:type="spellStart"/>
+            <w:r>
+              <w:rPr>
+                <w:lang w:val="en-US"/>
+              </w:rPr>
+              <w:t>iPark</w:t>
+            </w:r>
+            <w:proofErr w:type="spellEnd"/>
             <w:r>
               <w:rPr>
                 <w:lang w:val="en-US"/>
@@ -904,12 +1375,30 @@
             <w:pPr>
               <w:jc w:val="center"/>
               <w:cnfStyle w:val="000000000000" w:firstRow="0" w:lastRow="0" w:firstColumn="0" w:lastColumn="0" w:oddVBand="0" w:evenVBand="0" w:oddHBand="0" w:evenHBand="0" w:firstRowFirstColumn="0" w:firstRowLastColumn="0" w:lastRowFirstColumn="0" w:lastRowLastColumn="0"/>
-            </w:pPr>
-            <w:r>
-              <w:t>git.com/iPark/Code</w:t>
-            </w:r>
-            <w:bookmarkStart w:id="0" w:name="_GoBack"/>
-            <w:bookmarkEnd w:id="0"/>
+              <w:rPr>
+                <w:lang w:val="en-US"/>
+              </w:rPr>
+            </w:pPr>
+            <w:r>
+              <w:rPr>
+                <w:lang w:val="en-US"/>
+              </w:rPr>
+              <w:t>git.com/</w:t>
+            </w:r>
+            <w:proofErr w:type="spellStart"/>
+            <w:r>
+              <w:rPr>
+                <w:lang w:val="en-US"/>
+              </w:rPr>
+              <w:t>iPark</w:t>
+            </w:r>
+            <w:proofErr w:type="spellEnd"/>
+            <w:r>
+              <w:rPr>
+                <w:lang w:val="en-US"/>
+              </w:rPr>
+              <w:t>/Code</w:t>
+            </w:r>
           </w:p>
         </w:tc>
         <w:tc>
@@ -943,7 +1432,6 @@
               <w:jc w:val="center"/>
             </w:pPr>
             <w:r>
-              <w:lastRenderedPageBreak/>
               <w:t>Programador</w:t>
             </w:r>
           </w:p>
@@ -1002,7 +1490,10 @@
               <w:cnfStyle w:val="000000100000" w:firstRow="0" w:lastRow="0" w:firstColumn="0" w:lastColumn="0" w:oddVBand="0" w:evenVBand="0" w:oddHBand="1" w:evenHBand="0" w:firstRowFirstColumn="0" w:firstRowLastColumn="0" w:lastRowFirstColumn="0" w:lastRowLastColumn="0"/>
             </w:pPr>
             <w:r>
-              <w:t>Diária.</w:t>
+              <w:t>Diária</w:t>
+            </w:r>
+            <w:r>
+              <w:t>.</w:t>
             </w:r>
           </w:p>
         </w:tc>
@@ -1017,34 +1508,105 @@
               <w:cnfStyle w:val="000000100000" w:firstRow="0" w:lastRow="0" w:firstColumn="0" w:lastColumn="0" w:oddVBand="0" w:evenVBand="0" w:oddHBand="1" w:evenHBand="0" w:firstRowFirstColumn="0" w:firstRowLastColumn="0" w:lastRowFirstColumn="0" w:lastRowLastColumn="0"/>
             </w:pPr>
             <w:r>
-              <w:t>git.com/iPark/Code</w:t>
-            </w:r>
-          </w:p>
-          <w:p>
-            <w:pPr>
-              <w:jc w:val="center"/>
-              <w:cnfStyle w:val="000000100000" w:firstRow="0" w:lastRow="0" w:firstColumn="0" w:lastColumn="0" w:oddVBand="0" w:evenVBand="0" w:oddHBand="1" w:evenHBand="0" w:firstRowFirstColumn="0" w:firstRowLastColumn="0" w:lastRowFirstColumn="0" w:lastRowLastColumn="0"/>
-            </w:pPr>
-            <w:r>
-              <w:t>git.com/iPark/Code/Unitests</w:t>
-            </w:r>
-          </w:p>
-          <w:p>
-            <w:pPr>
-              <w:jc w:val="center"/>
-              <w:cnfStyle w:val="000000100000" w:firstRow="0" w:lastRow="0" w:firstColumn="0" w:lastColumn="0" w:oddVBand="0" w:evenVBand="0" w:oddHBand="1" w:evenHBand="0" w:firstRowFirstColumn="0" w:firstRowLastColumn="0" w:lastRowFirstColumn="0" w:lastRowLastColumn="0"/>
-            </w:pPr>
-            <w:r>
-              <w:t>git.com/iPark/Code/SrcCode</w:t>
-            </w:r>
-          </w:p>
-          <w:p>
-            <w:pPr>
-              <w:jc w:val="center"/>
-              <w:cnfStyle w:val="000000100000" w:firstRow="0" w:lastRow="0" w:firstColumn="0" w:lastColumn="0" w:oddVBand="0" w:evenVBand="0" w:oddHBand="1" w:evenHBand="0" w:firstRowFirstColumn="0" w:firstRowLastColumn="0" w:lastRowFirstColumn="0" w:lastRowLastColumn="0"/>
-            </w:pPr>
-            <w:r>
-              <w:t>git.com/iPark/Code/GUI</w:t>
+              <w:t>git.com/</w:t>
+            </w:r>
+            <w:proofErr w:type="spellStart"/>
+            <w:r>
+              <w:t>iPark</w:t>
+            </w:r>
+            <w:proofErr w:type="spellEnd"/>
+            <w:r>
+              <w:t>/</w:t>
+            </w:r>
+            <w:proofErr w:type="spellStart"/>
+            <w:r>
+              <w:t>Code</w:t>
+            </w:r>
+            <w:proofErr w:type="spellEnd"/>
+          </w:p>
+          <w:p>
+            <w:pPr>
+              <w:jc w:val="center"/>
+              <w:cnfStyle w:val="000000100000" w:firstRow="0" w:lastRow="0" w:firstColumn="0" w:lastColumn="0" w:oddVBand="0" w:evenVBand="0" w:oddHBand="1" w:evenHBand="0" w:firstRowFirstColumn="0" w:firstRowLastColumn="0" w:lastRowFirstColumn="0" w:lastRowLastColumn="0"/>
+            </w:pPr>
+            <w:r>
+              <w:t>git.com/</w:t>
+            </w:r>
+            <w:proofErr w:type="spellStart"/>
+            <w:r>
+              <w:t>iPark</w:t>
+            </w:r>
+            <w:proofErr w:type="spellEnd"/>
+            <w:r>
+              <w:t>/</w:t>
+            </w:r>
+            <w:proofErr w:type="spellStart"/>
+            <w:r>
+              <w:t>Code</w:t>
+            </w:r>
+            <w:proofErr w:type="spellEnd"/>
+            <w:r>
+              <w:t>/</w:t>
+            </w:r>
+            <w:proofErr w:type="spellStart"/>
+            <w:r>
+              <w:t>Unitests</w:t>
+            </w:r>
+            <w:proofErr w:type="spellEnd"/>
+          </w:p>
+          <w:p>
+            <w:pPr>
+              <w:jc w:val="center"/>
+              <w:cnfStyle w:val="000000100000" w:firstRow="0" w:lastRow="0" w:firstColumn="0" w:lastColumn="0" w:oddVBand="0" w:evenVBand="0" w:oddHBand="1" w:evenHBand="0" w:firstRowFirstColumn="0" w:firstRowLastColumn="0" w:lastRowFirstColumn="0" w:lastRowLastColumn="0"/>
+            </w:pPr>
+            <w:r>
+              <w:t>git.com/</w:t>
+            </w:r>
+            <w:proofErr w:type="spellStart"/>
+            <w:r>
+              <w:t>iPark</w:t>
+            </w:r>
+            <w:proofErr w:type="spellEnd"/>
+            <w:r>
+              <w:t>/</w:t>
+            </w:r>
+            <w:proofErr w:type="spellStart"/>
+            <w:r>
+              <w:t>Code</w:t>
+            </w:r>
+            <w:proofErr w:type="spellEnd"/>
+            <w:r>
+              <w:t>/</w:t>
+            </w:r>
+            <w:proofErr w:type="spellStart"/>
+            <w:r>
+              <w:t>SrcCode</w:t>
+            </w:r>
+            <w:proofErr w:type="spellEnd"/>
+          </w:p>
+          <w:p>
+            <w:pPr>
+              <w:jc w:val="center"/>
+              <w:cnfStyle w:val="000000100000" w:firstRow="0" w:lastRow="0" w:firstColumn="0" w:lastColumn="0" w:oddVBand="0" w:evenVBand="0" w:oddHBand="1" w:evenHBand="0" w:firstRowFirstColumn="0" w:firstRowLastColumn="0" w:lastRowFirstColumn="0" w:lastRowLastColumn="0"/>
+            </w:pPr>
+            <w:r>
+              <w:t>git.com/</w:t>
+            </w:r>
+            <w:proofErr w:type="spellStart"/>
+            <w:r>
+              <w:t>iPark</w:t>
+            </w:r>
+            <w:proofErr w:type="spellEnd"/>
+            <w:r>
+              <w:t>/</w:t>
+            </w:r>
+            <w:proofErr w:type="spellStart"/>
+            <w:r>
+              <w:t>Code</w:t>
+            </w:r>
+            <w:proofErr w:type="spellEnd"/>
+            <w:r>
+              <w:t>/GUI</w:t>
             </w:r>
           </w:p>
         </w:tc>
@@ -1133,7 +1695,10 @@
               <w:cnfStyle w:val="000000000000" w:firstRow="0" w:lastRow="0" w:firstColumn="0" w:lastColumn="0" w:oddVBand="0" w:evenVBand="0" w:oddHBand="0" w:evenHBand="0" w:firstRowFirstColumn="0" w:firstRowLastColumn="0" w:lastRowFirstColumn="0" w:lastRowLastColumn="0"/>
             </w:pPr>
             <w:r>
-              <w:t>Semanalmente.</w:t>
+              <w:t>Semanal</w:t>
+            </w:r>
+            <w:r>
+              <w:t>.</w:t>
             </w:r>
           </w:p>
         </w:tc>
@@ -1148,11 +1713,21 @@
               <w:cnfStyle w:val="000000000000" w:firstRow="0" w:lastRow="0" w:firstColumn="0" w:lastColumn="0" w:oddVBand="0" w:evenVBand="0" w:oddHBand="0" w:evenHBand="0" w:firstRowFirstColumn="0" w:firstRowLastColumn="0" w:lastRowFirstColumn="0" w:lastRowLastColumn="0"/>
             </w:pPr>
             <w:r>
-              <w:t>git.com/iPark/</w:t>
-            </w:r>
+              <w:t>git.com/</w:t>
+            </w:r>
+            <w:proofErr w:type="spellStart"/>
+            <w:r>
+              <w:t>iPark</w:t>
+            </w:r>
+            <w:proofErr w:type="spellEnd"/>
+            <w:r>
+              <w:t>/</w:t>
+            </w:r>
+            <w:proofErr w:type="spellStart"/>
             <w:r>
               <w:t>Tests</w:t>
             </w:r>
+            <w:proofErr w:type="spellEnd"/>
           </w:p>
         </w:tc>
         <w:tc>
@@ -1256,11 +1831,21 @@
               <w:cnfStyle w:val="000000100000" w:firstRow="0" w:lastRow="0" w:firstColumn="0" w:lastColumn="0" w:oddVBand="0" w:evenVBand="0" w:oddHBand="1" w:evenHBand="0" w:firstRowFirstColumn="0" w:firstRowLastColumn="0" w:lastRowFirstColumn="0" w:lastRowLastColumn="0"/>
             </w:pPr>
             <w:r>
-              <w:t>git.com/iPark/</w:t>
-            </w:r>
+              <w:t>git.com/</w:t>
+            </w:r>
+            <w:proofErr w:type="spellStart"/>
+            <w:r>
+              <w:t>iPark</w:t>
+            </w:r>
+            <w:proofErr w:type="spellEnd"/>
+            <w:r>
+              <w:t>/</w:t>
+            </w:r>
+            <w:proofErr w:type="spellStart"/>
             <w:r>
               <w:t>Tutorials</w:t>
             </w:r>
+            <w:proofErr w:type="spellEnd"/>
           </w:p>
         </w:tc>
         <w:tc>
@@ -1354,7 +1939,7 @@
               <w:cnfStyle w:val="000000000000" w:firstRow="0" w:lastRow="0" w:firstColumn="0" w:lastColumn="0" w:oddVBand="0" w:evenVBand="0" w:oddHBand="0" w:evenHBand="0" w:firstRowFirstColumn="0" w:firstRowLastColumn="0" w:lastRowFirstColumn="0" w:lastRowLastColumn="0"/>
             </w:pPr>
             <w:r>
-              <w:t>Semanalmente</w:t>
+              <w:t>Semanal.</w:t>
             </w:r>
           </w:p>
         </w:tc>
@@ -1375,13 +1960,35 @@
               <w:rPr>
                 <w:lang w:val="en-US"/>
               </w:rPr>
-              <w:t>git.com/iPark/</w:t>
-            </w:r>
-            <w:r>
-              <w:rPr>
-                <w:lang w:val="en-US"/>
-              </w:rPr>
-              <w:t>SWAnalys/</w:t>
+              <w:t>git.com/</w:t>
+            </w:r>
+            <w:proofErr w:type="spellStart"/>
+            <w:r>
+              <w:rPr>
+                <w:lang w:val="en-US"/>
+              </w:rPr>
+              <w:t>iPark</w:t>
+            </w:r>
+            <w:proofErr w:type="spellEnd"/>
+            <w:r>
+              <w:rPr>
+                <w:lang w:val="en-US"/>
+              </w:rPr>
+              <w:t>/</w:t>
+            </w:r>
+            <w:proofErr w:type="spellStart"/>
+            <w:r>
+              <w:rPr>
+                <w:lang w:val="en-US"/>
+              </w:rPr>
+              <w:t>SWAnalys</w:t>
+            </w:r>
+            <w:proofErr w:type="spellEnd"/>
+            <w:r>
+              <w:rPr>
+                <w:lang w:val="en-US"/>
+              </w:rPr>
+              <w:t>/</w:t>
             </w:r>
             <w:r>
               <w:rPr>
@@ -1402,13 +2009,35 @@
               <w:rPr>
                 <w:lang w:val="en-US"/>
               </w:rPr>
-              <w:t>git.com/iPark/</w:t>
-            </w:r>
-            <w:r>
-              <w:rPr>
-                <w:lang w:val="en-US"/>
-              </w:rPr>
-              <w:t>SWAnalys/</w:t>
+              <w:t>git.com/</w:t>
+            </w:r>
+            <w:proofErr w:type="spellStart"/>
+            <w:r>
+              <w:rPr>
+                <w:lang w:val="en-US"/>
+              </w:rPr>
+              <w:t>iPark</w:t>
+            </w:r>
+            <w:proofErr w:type="spellEnd"/>
+            <w:r>
+              <w:rPr>
+                <w:lang w:val="en-US"/>
+              </w:rPr>
+              <w:t>/</w:t>
+            </w:r>
+            <w:proofErr w:type="spellStart"/>
+            <w:r>
+              <w:rPr>
+                <w:lang w:val="en-US"/>
+              </w:rPr>
+              <w:t>SWAnalys</w:t>
+            </w:r>
+            <w:proofErr w:type="spellEnd"/>
+            <w:r>
+              <w:rPr>
+                <w:lang w:val="en-US"/>
+              </w:rPr>
+              <w:t>/</w:t>
             </w:r>
             <w:r>
               <w:rPr>
@@ -1449,6 +2078,7 @@
               <w:jc w:val="center"/>
             </w:pPr>
             <w:r>
+              <w:lastRenderedPageBreak/>
               <w:t>Analista Financeiro</w:t>
             </w:r>
           </w:p>
@@ -1463,19 +2093,7 @@
               <w:cnfStyle w:val="000000100000" w:firstRow="0" w:lastRow="0" w:firstColumn="0" w:lastColumn="0" w:oddVBand="0" w:evenVBand="0" w:oddHBand="1" w:evenHBand="0" w:firstRowFirstColumn="0" w:firstRowLastColumn="0" w:lastRowFirstColumn="0" w:lastRowLastColumn="0"/>
             </w:pPr>
             <w:r>
-              <w:t>L</w:t>
-            </w:r>
-            <w:r>
-              <w:t>ista de a</w:t>
-            </w:r>
-            <w:r>
-              <w:t>tividades e respetivas durações</w:t>
-            </w:r>
-            <w:r>
-              <w:t xml:space="preserve">, </w:t>
-            </w:r>
-            <w:r>
-              <w:t xml:space="preserve">lista de </w:t>
+              <w:t xml:space="preserve">Lista de atividades e respetivas durações, lista de </w:t>
             </w:r>
             <w:r>
               <w:t>recursos</w:t>
@@ -1487,10 +2105,7 @@
               <w:t xml:space="preserve">lista de compras, </w:t>
             </w:r>
             <w:r>
-              <w:t>orçamentação</w:t>
-            </w:r>
-            <w:r>
-              <w:t xml:space="preserve"> do projeto</w:t>
+              <w:t>orçamentação do projeto</w:t>
             </w:r>
             <w:r>
               <w:t xml:space="preserve"> e lista das </w:t>
@@ -1578,14 +2193,30 @@
               <w:rPr>
                 <w:lang w:val="en-US"/>
               </w:rPr>
-              <w:t>git.com/iPark/</w:t>
-            </w:r>
+              <w:t>git.com/</w:t>
+            </w:r>
+            <w:proofErr w:type="spellStart"/>
+            <w:r>
+              <w:rPr>
+                <w:lang w:val="en-US"/>
+              </w:rPr>
+              <w:t>iPark</w:t>
+            </w:r>
+            <w:proofErr w:type="spellEnd"/>
+            <w:r>
+              <w:rPr>
+                <w:lang w:val="en-US"/>
+              </w:rPr>
+              <w:t>/</w:t>
+            </w:r>
+            <w:proofErr w:type="spellStart"/>
             <w:r>
               <w:rPr>
                 <w:lang w:val="en-US"/>
               </w:rPr>
               <w:t>BusiAnalys</w:t>
             </w:r>
+            <w:proofErr w:type="spellEnd"/>
             <w:r>
               <w:rPr>
                 <w:lang w:val="en-US"/>
@@ -1611,19 +2242,35 @@
               <w:rPr>
                 <w:lang w:val="en-US"/>
               </w:rPr>
-              <w:t>git.com/iPark/</w:t>
-            </w:r>
-            <w:r>
-              <w:rPr>
-                <w:lang w:val="en-US"/>
-              </w:rPr>
-              <w:t>BusiAnalys/</w:t>
-            </w:r>
-            <w:r>
-              <w:rPr>
-                <w:lang w:val="en-US"/>
-              </w:rPr>
-              <w:t>Reports</w:t>
+              <w:t>git.com/</w:t>
+            </w:r>
+            <w:proofErr w:type="spellStart"/>
+            <w:r>
+              <w:rPr>
+                <w:lang w:val="en-US"/>
+              </w:rPr>
+              <w:t>iPark</w:t>
+            </w:r>
+            <w:proofErr w:type="spellEnd"/>
+            <w:r>
+              <w:rPr>
+                <w:lang w:val="en-US"/>
+              </w:rPr>
+              <w:t>/</w:t>
+            </w:r>
+            <w:proofErr w:type="spellStart"/>
+            <w:r>
+              <w:rPr>
+                <w:lang w:val="en-US"/>
+              </w:rPr>
+              <w:t>BusiAnalys</w:t>
+            </w:r>
+            <w:proofErr w:type="spellEnd"/>
+            <w:r>
+              <w:rPr>
+                <w:lang w:val="en-US"/>
+              </w:rPr>
+              <w:t>/Reports</w:t>
             </w:r>
           </w:p>
         </w:tc>
@@ -1637,13 +2284,13 @@
               <w:cnfStyle w:val="000000100000" w:firstRow="0" w:lastRow="0" w:firstColumn="0" w:lastColumn="0" w:oddVBand="0" w:evenVBand="0" w:oddHBand="1" w:evenHBand="0" w:firstRowFirstColumn="0" w:firstRowLastColumn="0" w:lastRowFirstColumn="0" w:lastRowLastColumn="0"/>
             </w:pPr>
             <w:r>
-              <w:t xml:space="preserve">Numa fase </w:t>
-            </w:r>
-            <w:r>
-              <w:t>terminal</w:t>
-            </w:r>
-            <w:r>
-              <w:t xml:space="preserve"> do projeto a periodicidade é maior (semanalmente).</w:t>
+              <w:t>Numa fase terminal do projeto a per</w:t>
+            </w:r>
+            <w:r>
+              <w:t>iodicidade é maior (semanal</w:t>
+            </w:r>
+            <w:r>
+              <w:t>).</w:t>
             </w:r>
           </w:p>
         </w:tc>
@@ -1721,7 +2368,10 @@
               <w:cnfStyle w:val="000000000000" w:firstRow="0" w:lastRow="0" w:firstColumn="0" w:lastColumn="0" w:oddVBand="0" w:evenVBand="0" w:oddHBand="0" w:evenHBand="0" w:firstRowFirstColumn="0" w:firstRowLastColumn="0" w:lastRowFirstColumn="0" w:lastRowLastColumn="0"/>
             </w:pPr>
             <w:r>
-              <w:t>Semanalmente.</w:t>
+              <w:t>Semanal</w:t>
+            </w:r>
+            <w:r>
+              <w:t>.</w:t>
             </w:r>
           </w:p>
         </w:tc>
@@ -1742,43 +2392,87 @@
               <w:rPr>
                 <w:lang w:val="en-US"/>
               </w:rPr>
-              <w:t>git.com/iPark/Marketing</w:t>
-            </w:r>
-          </w:p>
-          <w:p>
-            <w:pPr>
-              <w:jc w:val="center"/>
-              <w:cnfStyle w:val="000000000000" w:firstRow="0" w:lastRow="0" w:firstColumn="0" w:lastColumn="0" w:oddVBand="0" w:evenVBand="0" w:oddHBand="0" w:evenHBand="0" w:firstRowFirstColumn="0" w:firstRowLastColumn="0" w:lastRowFirstColumn="0" w:lastRowLastColumn="0"/>
-              <w:rPr>
-                <w:lang w:val="en-US"/>
-              </w:rPr>
-            </w:pPr>
-            <w:r>
-              <w:rPr>
-                <w:lang w:val="en-US"/>
-              </w:rPr>
-              <w:t>git.com/iPark/Marketing/</w:t>
-            </w:r>
+              <w:t>git.com/</w:t>
+            </w:r>
+            <w:proofErr w:type="spellStart"/>
+            <w:r>
+              <w:rPr>
+                <w:lang w:val="en-US"/>
+              </w:rPr>
+              <w:t>iPark</w:t>
+            </w:r>
+            <w:proofErr w:type="spellEnd"/>
+            <w:r>
+              <w:rPr>
+                <w:lang w:val="en-US"/>
+              </w:rPr>
+              <w:t>/Marketing</w:t>
+            </w:r>
+          </w:p>
+          <w:p>
+            <w:pPr>
+              <w:jc w:val="center"/>
+              <w:cnfStyle w:val="000000000000" w:firstRow="0" w:lastRow="0" w:firstColumn="0" w:lastColumn="0" w:oddVBand="0" w:evenVBand="0" w:oddHBand="0" w:evenHBand="0" w:firstRowFirstColumn="0" w:firstRowLastColumn="0" w:lastRowFirstColumn="0" w:lastRowLastColumn="0"/>
+              <w:rPr>
+                <w:lang w:val="en-US"/>
+              </w:rPr>
+            </w:pPr>
+            <w:r>
+              <w:rPr>
+                <w:lang w:val="en-US"/>
+              </w:rPr>
+              <w:t>git.com/</w:t>
+            </w:r>
+            <w:proofErr w:type="spellStart"/>
+            <w:r>
+              <w:rPr>
+                <w:lang w:val="en-US"/>
+              </w:rPr>
+              <w:t>iPark</w:t>
+            </w:r>
+            <w:proofErr w:type="spellEnd"/>
+            <w:r>
+              <w:rPr>
+                <w:lang w:val="en-US"/>
+              </w:rPr>
+              <w:t>/Marketing/</w:t>
+            </w:r>
+            <w:proofErr w:type="spellStart"/>
             <w:r>
               <w:rPr>
                 <w:lang w:val="en-US"/>
               </w:rPr>
               <w:t>MarkTest</w:t>
             </w:r>
-          </w:p>
-          <w:p>
-            <w:pPr>
-              <w:jc w:val="center"/>
-              <w:cnfStyle w:val="000000000000" w:firstRow="0" w:lastRow="0" w:firstColumn="0" w:lastColumn="0" w:oddVBand="0" w:evenVBand="0" w:oddHBand="0" w:evenHBand="0" w:firstRowFirstColumn="0" w:firstRowLastColumn="0" w:lastRowFirstColumn="0" w:lastRowLastColumn="0"/>
-              <w:rPr>
-                <w:lang w:val="en-US"/>
-              </w:rPr>
-            </w:pPr>
-            <w:r>
-              <w:rPr>
-                <w:lang w:val="en-US"/>
-              </w:rPr>
-              <w:t>git.com/iPark/Marketing/Reports</w:t>
+            <w:proofErr w:type="spellEnd"/>
+          </w:p>
+          <w:p>
+            <w:pPr>
+              <w:jc w:val="center"/>
+              <w:cnfStyle w:val="000000000000" w:firstRow="0" w:lastRow="0" w:firstColumn="0" w:lastColumn="0" w:oddVBand="0" w:evenVBand="0" w:oddHBand="0" w:evenHBand="0" w:firstRowFirstColumn="0" w:firstRowLastColumn="0" w:lastRowFirstColumn="0" w:lastRowLastColumn="0"/>
+              <w:rPr>
+                <w:lang w:val="en-US"/>
+              </w:rPr>
+            </w:pPr>
+            <w:r>
+              <w:rPr>
+                <w:lang w:val="en-US"/>
+              </w:rPr>
+              <w:t>git.com/</w:t>
+            </w:r>
+            <w:proofErr w:type="spellStart"/>
+            <w:r>
+              <w:rPr>
+                <w:lang w:val="en-US"/>
+              </w:rPr>
+              <w:t>iPark</w:t>
+            </w:r>
+            <w:proofErr w:type="spellEnd"/>
+            <w:r>
+              <w:rPr>
+                <w:lang w:val="en-US"/>
+              </w:rPr>
+              <w:t>/Marketing/Reports</w:t>
             </w:r>
           </w:p>
         </w:tc>
@@ -1798,6 +2492,57 @@
         </w:tc>
       </w:tr>
     </w:tbl>
+    <w:p/>
+    <w:p>
+      <w:pPr>
+        <w:ind w:left="360"/>
+        <w:jc w:val="both"/>
+        <w:rPr>
+          <w:sz w:val="24"/>
+        </w:rPr>
+      </w:pPr>
+      <w:bookmarkStart w:id="0" w:name="_GoBack"/>
+      <w:bookmarkEnd w:id="0"/>
+      <w:r>
+        <w:t xml:space="preserve">* Executivos </w:t>
+      </w:r>
+      <w:r>
+        <w:t>de parques</w:t>
+      </w:r>
+      <w:r>
+        <w:t xml:space="preserve"> &amp; Câmaras Municipais refere</w:t>
+      </w:r>
+      <w:r>
+        <w:t>m</w:t>
+      </w:r>
+      <w:r>
+        <w:t xml:space="preserve">-se a </w:t>
+      </w:r>
+      <w:r>
+        <w:rPr>
+          <w:sz w:val="24"/>
+        </w:rPr>
+        <w:t xml:space="preserve">proprietários dos parques e/ou funcionários responsáveis por essa tarefa, no caso de parques privados ; e </w:t>
+      </w:r>
+      <w:r>
+        <w:rPr>
+          <w:sz w:val="24"/>
+        </w:rPr>
+        <w:t>executivos da câmara e/ou uma equipa delegada para controlar o projeto,</w:t>
+      </w:r>
+      <w:r>
+        <w:rPr>
+          <w:sz w:val="24"/>
+        </w:rPr>
+        <w:t xml:space="preserve"> no caso das câmaras municipais</w:t>
+      </w:r>
+      <w:r>
+        <w:rPr>
+          <w:sz w:val="24"/>
+        </w:rPr>
+        <w:t>.</w:t>
+      </w:r>
+    </w:p>
     <w:p/>
     <w:sectPr>
       <w:pgSz w:w="16838" w:h="11906" w:orient="landscape"/>
@@ -1826,7 +2571,7 @@
       </w:pPr>
     </w:pPrDefault>
   </w:docDefaults>
-  <w:latentStyles w:defLockedState="0" w:defUIPriority="99" w:defSemiHidden="0" w:defUnhideWhenUsed="0" w:defQFormat="0" w:count="374">
+  <w:latentStyles w:defLockedState="0" w:defUIPriority="99" w:defSemiHidden="0" w:defUnhideWhenUsed="0" w:defQFormat="0" w:count="371">
     <w:lsdException w:name="Normal" w:uiPriority="0" w:qFormat="1"/>
     <w:lsdException w:name="heading 1" w:uiPriority="9" w:qFormat="1"/>
     <w:lsdException w:name="heading 2" w:semiHidden="1" w:uiPriority="9" w:unhideWhenUsed="1" w:qFormat="1"/>
@@ -2198,9 +2943,6 @@
     <w:lsdException w:name="List Table 5 Dark Accent 6" w:uiPriority="50"/>
     <w:lsdException w:name="List Table 6 Colorful Accent 6" w:uiPriority="51"/>
     <w:lsdException w:name="List Table 7 Colorful Accent 6" w:uiPriority="52"/>
-    <w:lsdException w:name="Mention" w:semiHidden="1" w:unhideWhenUsed="1"/>
-    <w:lsdException w:name="Smart Hyperlink" w:semiHidden="1" w:unhideWhenUsed="1"/>
-    <w:lsdException w:name="Hashtag" w:semiHidden="1" w:unhideWhenUsed="1"/>
   </w:latentStyles>
   <w:style w:type="paragraph" w:default="1" w:styleId="Normal">
     <w:name w:val="Normal"/>

</xml_diff>